<commit_message>
Finally some progress from HK!
</commit_message>
<xml_diff>
--- a/docs/concept_ms.docx
+++ b/docs/concept_ms.docx
@@ -36,7 +36,7 @@
           <w:szCs w:val="22"/>
           <w:lang w:val="en-US"/>
         </w:rPr>
-        <w:t>Working title: Trophic [</w:t>
+        <w:t xml:space="preserve">Working title: Trophic </w:t>
       </w:r>
       <w:proofErr w:type="spellStart"/>
       <w:r>
@@ -56,7 +56,16 @@
           <w:szCs w:val="22"/>
           <w:lang w:val="en-US"/>
         </w:rPr>
-        <w:t>] mismatch: Disconnects between [underlying] ecological theory and climate change responses</w:t>
+        <w:t xml:space="preserve"> mismatch: Disconnects between underlying</w:t>
+      </w:r>
+      <w:r>
+        <w:rPr>
+          <w:rFonts w:ascii="Helvetica" w:hAnsi="Helvetica" w:cs="Helvetica"/>
+          <w:sz w:val="22"/>
+          <w:szCs w:val="22"/>
+          <w:lang w:val="en-US"/>
+        </w:rPr>
+        <w:t xml:space="preserve"> ecological theory and climate change responses</w:t>
       </w:r>
     </w:p>
     <w:p>
@@ -148,14 +157,26 @@
         <w:adjustRightInd w:val="0"/>
         <w:rPr>
           <w:rFonts w:ascii="Helvetica" w:hAnsi="Helvetica" w:cs="Helvetica"/>
-          <w:sz w:val="22"/>
-          <w:szCs w:val="22"/>
-          <w:lang w:val="en-US"/>
-        </w:rPr>
-      </w:pPr>
-      <w:r>
-        <w:rPr>
-          <w:rFonts w:ascii="Helvetica" w:hAnsi="Helvetica" w:cs="Helvetica"/>
+          <w:color w:val="000000" w:themeColor="text1"/>
+          <w:sz w:val="22"/>
+          <w:szCs w:val="22"/>
+          <w:lang w:val="en-US"/>
+        </w:rPr>
+      </w:pPr>
+      <w:r>
+        <w:rPr>
+          <w:rFonts w:ascii="Helvetica" w:hAnsi="Helvetica" w:cs="Helvetica"/>
+          <w:color w:val="000000" w:themeColor="text1"/>
+          <w:sz w:val="22"/>
+          <w:szCs w:val="22"/>
+          <w:lang w:val="en-US"/>
+        </w:rPr>
+        <w:tab/>
+      </w:r>
+      <w:r>
+        <w:rPr>
+          <w:rFonts w:ascii="Helvetica" w:hAnsi="Helvetica" w:cs="Helvetica"/>
+          <w:color w:val="000000" w:themeColor="text1"/>
           <w:sz w:val="22"/>
           <w:szCs w:val="22"/>
           <w:lang w:val="en-US"/>
@@ -166,6 +187,7 @@
       <w:r>
         <w:rPr>
           <w:rFonts w:ascii="Helvetica" w:hAnsi="Helvetica" w:cs="Helvetica"/>
+          <w:color w:val="000000" w:themeColor="text1"/>
           <w:sz w:val="22"/>
           <w:szCs w:val="22"/>
           <w:lang w:val="en-US"/>
@@ -176,6 +198,7 @@
       <w:r>
         <w:rPr>
           <w:rFonts w:ascii="Helvetica" w:hAnsi="Helvetica" w:cs="Helvetica"/>
+          <w:color w:val="000000" w:themeColor="text1"/>
           <w:sz w:val="22"/>
           <w:szCs w:val="22"/>
           <w:lang w:val="en-US"/>
@@ -186,6 +209,7 @@
       <w:r>
         <w:rPr>
           <w:rFonts w:ascii="Helvetica" w:hAnsi="Helvetica" w:cs="Helvetica"/>
+          <w:color w:val="000000" w:themeColor="text1"/>
           <w:sz w:val="22"/>
           <w:szCs w:val="22"/>
           <w:lang w:val="en-US"/>
@@ -196,141 +220,251 @@
       <w:r>
         <w:rPr>
           <w:rFonts w:ascii="Helvetica" w:hAnsi="Helvetica" w:cs="Helvetica"/>
-          <w:sz w:val="22"/>
-          <w:szCs w:val="22"/>
-          <w:lang w:val="en-US"/>
-        </w:rPr>
-        <w:t xml:space="preserve"> synchrony) amon</w:t>
-      </w:r>
-      <w:bookmarkStart w:id="0" w:name="_GoBack"/>
-      <w:bookmarkEnd w:id="0"/>
-      <w:r>
-        <w:rPr>
-          <w:rFonts w:ascii="Helvetica" w:hAnsi="Helvetica" w:cs="Helvetica"/>
-          <w:sz w:val="22"/>
-          <w:szCs w:val="22"/>
-          <w:lang w:val="en-US"/>
-        </w:rPr>
-        <w:t xml:space="preserve">g interacting species (REF; Kharouba et al.). These changes in synchrony have led to fitness consequences for the consumer and have influenced ecosystem-level properties in some contexts (REF) but not others (REFS). </w:t>
-      </w:r>
-      <w:r>
-        <w:rPr>
-          <w:rFonts w:ascii="Helvetica" w:hAnsi="Helvetica" w:cs="Helvetica"/>
-          <w:color w:val="D90B00"/>
-          <w:sz w:val="22"/>
-          <w:szCs w:val="22"/>
-          <w:lang w:val="en-US"/>
-        </w:rPr>
-        <w:t xml:space="preserve">To date, there </w:t>
+          <w:color w:val="000000" w:themeColor="text1"/>
+          <w:sz w:val="22"/>
+          <w:szCs w:val="22"/>
+          <w:lang w:val="en-US"/>
+        </w:rPr>
+        <w:t xml:space="preserve"> synchrony) among interacting species (REF; Kharouba et al.). These changes in synchrony have led to fitness consequences for the consumer and have influenced ecosystem-level properties in some contexts (REF) but not others (REFS). </w:t>
+      </w:r>
+      <w:r>
+        <w:rPr>
+          <w:rFonts w:ascii="Helvetica" w:hAnsi="Helvetica" w:cs="Helvetica"/>
+          <w:color w:val="000000" w:themeColor="text1"/>
+          <w:sz w:val="22"/>
+          <w:szCs w:val="22"/>
+          <w:lang w:val="en-US"/>
+        </w:rPr>
+        <w:t>While there</w:t>
+      </w:r>
+      <w:r>
+        <w:rPr>
+          <w:rFonts w:ascii="Helvetica" w:hAnsi="Helvetica" w:cs="Helvetica"/>
+          <w:color w:val="000000" w:themeColor="text1"/>
+          <w:sz w:val="22"/>
+          <w:szCs w:val="22"/>
+          <w:lang w:val="en-US"/>
+        </w:rPr>
+        <w:t xml:space="preserve"> </w:t>
+      </w:r>
+      <w:r>
+        <w:rPr>
+          <w:rFonts w:ascii="Helvetica" w:hAnsi="Helvetica" w:cs="Helvetica"/>
+          <w:color w:val="000000" w:themeColor="text1"/>
+          <w:sz w:val="22"/>
+          <w:szCs w:val="22"/>
+          <w:lang w:val="en-US"/>
+        </w:rPr>
+        <w:t>have been theoretical and empirical studies done in single</w:t>
+      </w:r>
+      <w:r>
+        <w:rPr>
+          <w:rFonts w:ascii="Helvetica" w:hAnsi="Helvetica" w:cs="Helvetica"/>
+          <w:color w:val="000000" w:themeColor="text1"/>
+          <w:sz w:val="22"/>
+          <w:szCs w:val="22"/>
+          <w:lang w:val="en-US"/>
+        </w:rPr>
+        <w:t xml:space="preserve"> systems</w:t>
+      </w:r>
+      <w:r>
+        <w:rPr>
+          <w:rFonts w:ascii="Helvetica" w:hAnsi="Helvetica" w:cs="Helvetica"/>
+          <w:color w:val="000000" w:themeColor="text1"/>
+          <w:sz w:val="22"/>
+          <w:szCs w:val="22"/>
+          <w:lang w:val="en-US"/>
+        </w:rPr>
+        <w:t>, we still have no ability to predict</w:t>
+      </w:r>
+      <w:r>
+        <w:rPr>
+          <w:rFonts w:ascii="Helvetica" w:hAnsi="Helvetica" w:cs="Helvetica"/>
+          <w:color w:val="000000" w:themeColor="text1"/>
+          <w:sz w:val="22"/>
+          <w:szCs w:val="22"/>
+          <w:lang w:val="en-US"/>
+        </w:rPr>
+        <w:t xml:space="preserve"> </w:t>
+      </w:r>
+      <w:r>
+        <w:rPr>
+          <w:rFonts w:ascii="Helvetica" w:hAnsi="Helvetica" w:cs="Helvetica"/>
+          <w:color w:val="000000" w:themeColor="text1"/>
+          <w:sz w:val="22"/>
+          <w:szCs w:val="22"/>
+          <w:lang w:val="en-US"/>
+        </w:rPr>
+        <w:t>the outcomes and the consequences of shifts in synchrony</w:t>
+      </w:r>
+      <w:r>
+        <w:rPr>
+          <w:rFonts w:ascii="Helvetica" w:hAnsi="Helvetica" w:cs="Helvetica"/>
+          <w:color w:val="000000" w:themeColor="text1"/>
+          <w:sz w:val="22"/>
+          <w:szCs w:val="22"/>
+          <w:lang w:val="en-US"/>
+        </w:rPr>
+        <w:t>.</w:t>
+      </w:r>
+    </w:p>
+    <w:p>
+      <w:pPr>
+        <w:widowControl w:val="0"/>
+        <w:tabs>
+          <w:tab w:val="left" w:pos="566"/>
+          <w:tab w:val="left" w:pos="1133"/>
+          <w:tab w:val="left" w:pos="1700"/>
+          <w:tab w:val="left" w:pos="2267"/>
+          <w:tab w:val="left" w:pos="2834"/>
+          <w:tab w:val="left" w:pos="3401"/>
+          <w:tab w:val="left" w:pos="3968"/>
+          <w:tab w:val="left" w:pos="4535"/>
+          <w:tab w:val="left" w:pos="5102"/>
+          <w:tab w:val="left" w:pos="5669"/>
+          <w:tab w:val="left" w:pos="6236"/>
+          <w:tab w:val="left" w:pos="6803"/>
+        </w:tabs>
+        <w:autoSpaceDE w:val="0"/>
+        <w:autoSpaceDN w:val="0"/>
+        <w:adjustRightInd w:val="0"/>
+        <w:rPr>
+          <w:rFonts w:ascii="Helvetica" w:hAnsi="Helvetica" w:cs="Helvetica"/>
+          <w:sz w:val="22"/>
+          <w:szCs w:val="22"/>
+          <w:lang w:val="en-US"/>
+        </w:rPr>
+      </w:pPr>
+    </w:p>
+    <w:p>
+      <w:pPr>
+        <w:widowControl w:val="0"/>
+        <w:tabs>
+          <w:tab w:val="left" w:pos="566"/>
+          <w:tab w:val="left" w:pos="1133"/>
+          <w:tab w:val="left" w:pos="1700"/>
+          <w:tab w:val="left" w:pos="2267"/>
+          <w:tab w:val="left" w:pos="2834"/>
+          <w:tab w:val="left" w:pos="3401"/>
+          <w:tab w:val="left" w:pos="3968"/>
+          <w:tab w:val="left" w:pos="4535"/>
+          <w:tab w:val="left" w:pos="5102"/>
+          <w:tab w:val="left" w:pos="5669"/>
+          <w:tab w:val="left" w:pos="6236"/>
+          <w:tab w:val="left" w:pos="6803"/>
+        </w:tabs>
+        <w:autoSpaceDE w:val="0"/>
+        <w:autoSpaceDN w:val="0"/>
+        <w:adjustRightInd w:val="0"/>
+        <w:rPr>
+          <w:rFonts w:ascii="Helvetica" w:hAnsi="Helvetica" w:cs="Helvetica"/>
+          <w:sz w:val="22"/>
+          <w:szCs w:val="22"/>
+          <w:lang w:val="en-US"/>
+        </w:rPr>
+      </w:pPr>
+      <w:r>
+        <w:rPr>
+          <w:rFonts w:ascii="Helvetica" w:hAnsi="Helvetica" w:cs="Helvetica"/>
+          <w:sz w:val="22"/>
+          <w:szCs w:val="22"/>
+          <w:lang w:val="en-US"/>
+        </w:rPr>
+        <w:tab/>
+      </w:r>
+      <w:r>
+        <w:rPr>
+          <w:rFonts w:ascii="Helvetica" w:hAnsi="Helvetica" w:cs="Helvetica"/>
+          <w:sz w:val="22"/>
+          <w:szCs w:val="22"/>
+          <w:lang w:val="en-US"/>
+        </w:rPr>
+        <w:t>Here, w</w:t>
+      </w:r>
+      <w:r>
+        <w:rPr>
+          <w:rFonts w:ascii="Helvetica" w:hAnsi="Helvetica" w:cs="Helvetica"/>
+          <w:sz w:val="22"/>
+          <w:szCs w:val="22"/>
+          <w:lang w:val="en-US"/>
+        </w:rPr>
+        <w:t xml:space="preserve">e argue that part of the difficulty in predicting the consequences of climate change-driven shifts in synchrony is that there is </w:t>
       </w:r>
       <w:proofErr w:type="gramStart"/>
       <w:r>
         <w:rPr>
           <w:rFonts w:ascii="Helvetica" w:hAnsi="Helvetica" w:cs="Helvetica"/>
-          <w:color w:val="D90B00"/>
-          <w:sz w:val="22"/>
-          <w:szCs w:val="22"/>
-          <w:lang w:val="en-US"/>
-        </w:rPr>
-        <w:t>has been no quantitative assessments</w:t>
+          <w:sz w:val="22"/>
+          <w:szCs w:val="22"/>
+          <w:lang w:val="en-US"/>
+        </w:rPr>
+        <w:t>a disconnect</w:t>
       </w:r>
       <w:proofErr w:type="gramEnd"/>
       <w:r>
         <w:rPr>
           <w:rFonts w:ascii="Helvetica" w:hAnsi="Helvetica" w:cs="Helvetica"/>
-          <w:color w:val="D90B00"/>
-          <w:sz w:val="22"/>
-          <w:szCs w:val="22"/>
-          <w:lang w:val="en-US"/>
-        </w:rPr>
-        <w:t xml:space="preserve"> of the overall consequences across systems making it difficult to anticipate what the biological importance of shifts in synchrony will be. </w:t>
-      </w:r>
-      <w:r>
-        <w:rPr>
-          <w:rFonts w:ascii="Helvetica" w:hAnsi="Helvetica" w:cs="Helvetica"/>
-          <w:color w:val="0079A5"/>
-          <w:sz w:val="22"/>
-          <w:szCs w:val="22"/>
-          <w:lang w:val="en-US"/>
-        </w:rPr>
-        <w:t xml:space="preserve">[EMW: This before-sentence in red makes it sound like we just need a meta-analysis to understand the consequences, but I don’t think we mean that, do we? I think we may just need to say there is lots of work, but the field still has no real ability to predict the outcomes, and consequences. Or, maybe the point is that we need to a quantitative assessment but we can’t do one now because </w:t>
+          <w:sz w:val="22"/>
+          <w:szCs w:val="22"/>
+          <w:lang w:val="en-US"/>
+        </w:rPr>
+        <w:t xml:space="preserve"> between ecological (and evolutionary?) theory and the current approach in the trophic synchrony literature. We focus on the </w:t>
       </w:r>
       <w:proofErr w:type="gramStart"/>
       <w:r>
         <w:rPr>
           <w:rFonts w:ascii="Helvetica" w:hAnsi="Helvetica" w:cs="Helvetica"/>
-          <w:color w:val="0079A5"/>
-          <w:sz w:val="22"/>
-          <w:szCs w:val="22"/>
-          <w:lang w:val="en-US"/>
-        </w:rPr>
-        <w:t>of ….]</w:t>
+          <w:sz w:val="22"/>
+          <w:szCs w:val="22"/>
+          <w:lang w:val="en-US"/>
+        </w:rPr>
+        <w:t>widely-cited</w:t>
       </w:r>
       <w:proofErr w:type="gramEnd"/>
-    </w:p>
-    <w:p>
-      <w:pPr>
-        <w:widowControl w:val="0"/>
-        <w:tabs>
-          <w:tab w:val="left" w:pos="566"/>
-          <w:tab w:val="left" w:pos="1133"/>
-          <w:tab w:val="left" w:pos="1700"/>
-          <w:tab w:val="left" w:pos="2267"/>
-          <w:tab w:val="left" w:pos="2834"/>
-          <w:tab w:val="left" w:pos="3401"/>
-          <w:tab w:val="left" w:pos="3968"/>
-          <w:tab w:val="left" w:pos="4535"/>
-          <w:tab w:val="left" w:pos="5102"/>
-          <w:tab w:val="left" w:pos="5669"/>
-          <w:tab w:val="left" w:pos="6236"/>
-          <w:tab w:val="left" w:pos="6803"/>
-        </w:tabs>
-        <w:autoSpaceDE w:val="0"/>
-        <w:autoSpaceDN w:val="0"/>
-        <w:adjustRightInd w:val="0"/>
-        <w:rPr>
-          <w:rFonts w:ascii="Helvetica" w:hAnsi="Helvetica" w:cs="Helvetica"/>
-          <w:sz w:val="22"/>
-          <w:szCs w:val="22"/>
-          <w:lang w:val="en-US"/>
-        </w:rPr>
-      </w:pPr>
-    </w:p>
-    <w:p>
-      <w:pPr>
-        <w:widowControl w:val="0"/>
-        <w:tabs>
-          <w:tab w:val="left" w:pos="566"/>
-          <w:tab w:val="left" w:pos="1133"/>
-          <w:tab w:val="left" w:pos="1700"/>
-          <w:tab w:val="left" w:pos="2267"/>
-          <w:tab w:val="left" w:pos="2834"/>
-          <w:tab w:val="left" w:pos="3401"/>
-          <w:tab w:val="left" w:pos="3968"/>
-          <w:tab w:val="left" w:pos="4535"/>
-          <w:tab w:val="left" w:pos="5102"/>
-          <w:tab w:val="left" w:pos="5669"/>
-          <w:tab w:val="left" w:pos="6236"/>
-          <w:tab w:val="left" w:pos="6803"/>
-        </w:tabs>
-        <w:autoSpaceDE w:val="0"/>
-        <w:autoSpaceDN w:val="0"/>
-        <w:adjustRightInd w:val="0"/>
-        <w:rPr>
-          <w:rFonts w:ascii="Helvetica" w:hAnsi="Helvetica" w:cs="Helvetica"/>
-          <w:sz w:val="22"/>
-          <w:szCs w:val="22"/>
-          <w:lang w:val="en-US"/>
-        </w:rPr>
-      </w:pPr>
-      <w:r>
-        <w:rPr>
-          <w:rFonts w:ascii="Helvetica" w:hAnsi="Helvetica" w:cs="Helvetica"/>
-          <w:sz w:val="22"/>
-          <w:szCs w:val="22"/>
-          <w:lang w:val="en-US"/>
-        </w:rPr>
-        <w:t xml:space="preserve">Here, we argue that part of the difficulty in predicting the consequences of climate change-driven shifts in synchrony is that there is </w:t>
+      <w:r>
+        <w:rPr>
+          <w:rFonts w:ascii="Helvetica" w:hAnsi="Helvetica" w:cs="Helvetica"/>
+          <w:sz w:val="22"/>
+          <w:szCs w:val="22"/>
+          <w:lang w:val="en-US"/>
+        </w:rPr>
+        <w:t xml:space="preserve"> Cushing match-mismatch hypothesis (1974- this seems to be the first complete proposal of the hypothesis, 1967 and 1969 seem to each only have parts)</w:t>
+      </w:r>
+      <w:r>
+        <w:rPr>
+          <w:rFonts w:ascii="Helvetica" w:hAnsi="Helvetica" w:cs="Helvetica"/>
+          <w:sz w:val="22"/>
+          <w:szCs w:val="22"/>
+          <w:lang w:val="en-US"/>
+        </w:rPr>
+        <w:t xml:space="preserve">, the most commonly applied hypothesis to </w:t>
+      </w:r>
+      <w:r>
+        <w:rPr>
+          <w:rFonts w:ascii="Helvetica" w:hAnsi="Helvetica" w:cs="Helvetica"/>
+          <w:sz w:val="22"/>
+          <w:szCs w:val="22"/>
+          <w:lang w:val="en-US"/>
+        </w:rPr>
+        <w:t>consumer-resource interactions</w:t>
+      </w:r>
+      <w:r>
+        <w:rPr>
+          <w:rFonts w:ascii="Helvetica" w:hAnsi="Helvetica" w:cs="Helvetica"/>
+          <w:sz w:val="22"/>
+          <w:szCs w:val="22"/>
+          <w:lang w:val="en-US"/>
+        </w:rPr>
+        <w:t xml:space="preserve"> in this literature</w:t>
+      </w:r>
+      <w:r>
+        <w:rPr>
+          <w:rFonts w:ascii="Helvetica" w:hAnsi="Helvetica" w:cs="Helvetica"/>
+          <w:sz w:val="22"/>
+          <w:szCs w:val="22"/>
+          <w:lang w:val="en-US"/>
+        </w:rPr>
+        <w:t xml:space="preserve">. We expand (?) the hypothesis to a dynamic, non-stationary world, a link that has not yet been put forward and propose an integrative </w:t>
       </w:r>
       <w:proofErr w:type="gramStart"/>
       <w:r>
@@ -340,7 +474,7 @@
           <w:szCs w:val="22"/>
           <w:lang w:val="en-US"/>
         </w:rPr>
-        <w:t>a disconnect</w:t>
+        <w:t>framework ?</w:t>
       </w:r>
       <w:proofErr w:type="gramEnd"/>
       <w:r>
@@ -350,7 +484,7 @@
           <w:szCs w:val="22"/>
           <w:lang w:val="en-US"/>
         </w:rPr>
-        <w:t xml:space="preserve"> between ecological (and evolutionary?) theory and the current approach in the trophic synchrony literature. We focus on consumer-resource interactions and, in particular, on the </w:t>
+        <w:t xml:space="preserve">? </w:t>
       </w:r>
       <w:proofErr w:type="gramStart"/>
       <w:r>
@@ -360,7 +494,7 @@
           <w:szCs w:val="22"/>
           <w:lang w:val="en-US"/>
         </w:rPr>
-        <w:t>widely-cited</w:t>
+        <w:t>that</w:t>
       </w:r>
       <w:proofErr w:type="gramEnd"/>
       <w:r>
@@ -370,7 +504,16 @@
           <w:szCs w:val="22"/>
           <w:lang w:val="en-US"/>
         </w:rPr>
-        <w:t xml:space="preserve"> Cushing match-mismatch hypothesis (1974- this seems to be the first complete proposal of the hypothesis, 1967 and 1969 seem to each only have parts). We expand (?) the hypothesis to a dynamic, non-stationary world, a link that has not yet been put forward and propose an integrative </w:t>
+        <w:t>…does something… Previous expansions of the concept have included f</w:t>
+      </w:r>
+      <w:r>
+        <w:rPr>
+          <w:rFonts w:ascii="Helvetica" w:hAnsi="Helvetica" w:cs="Helvetica"/>
+          <w:sz w:val="22"/>
+          <w:szCs w:val="22"/>
+          <w:lang w:val="en-US"/>
+        </w:rPr>
+        <w:t xml:space="preserve">ood </w:t>
       </w:r>
       <w:proofErr w:type="gramStart"/>
       <w:r>
@@ -380,7 +523,7 @@
           <w:szCs w:val="22"/>
           <w:lang w:val="en-US"/>
         </w:rPr>
-        <w:t>framework ?</w:t>
+        <w:t>abundance,</w:t>
       </w:r>
       <w:proofErr w:type="gramEnd"/>
       <w:r>
@@ -390,92 +533,108 @@
           <w:szCs w:val="22"/>
           <w:lang w:val="en-US"/>
         </w:rPr>
-        <w:t xml:space="preserve">? </w:t>
-      </w:r>
-      <w:proofErr w:type="gramStart"/>
-      <w:r>
-        <w:rPr>
-          <w:rFonts w:ascii="Helvetica" w:hAnsi="Helvetica" w:cs="Helvetica"/>
-          <w:sz w:val="22"/>
-          <w:szCs w:val="22"/>
-          <w:lang w:val="en-US"/>
-        </w:rPr>
-        <w:t>that</w:t>
-      </w:r>
-      <w:proofErr w:type="gramEnd"/>
-      <w:r>
-        <w:rPr>
-          <w:rFonts w:ascii="Helvetica" w:hAnsi="Helvetica" w:cs="Helvetica"/>
-          <w:sz w:val="22"/>
-          <w:szCs w:val="22"/>
-          <w:lang w:val="en-US"/>
-        </w:rPr>
-        <w:t xml:space="preserve">…does something… Previous expansions of the concept have included food abundance, spatial mismatch, ecosystem level (Durant et al.2007)] Better tests of theory and estimations of pre-climate change baselines will be necessary to move from documenting impacts of climate change to predicting the consequences of climate change on communities. </w:t>
-      </w:r>
-    </w:p>
-    <w:p>
-      <w:pPr>
-        <w:widowControl w:val="0"/>
-        <w:tabs>
-          <w:tab w:val="left" w:pos="566"/>
-          <w:tab w:val="left" w:pos="1133"/>
-          <w:tab w:val="left" w:pos="1700"/>
-          <w:tab w:val="left" w:pos="2267"/>
-          <w:tab w:val="left" w:pos="2834"/>
-          <w:tab w:val="left" w:pos="3401"/>
-          <w:tab w:val="left" w:pos="3968"/>
-          <w:tab w:val="left" w:pos="4535"/>
-          <w:tab w:val="left" w:pos="5102"/>
-          <w:tab w:val="left" w:pos="5669"/>
-          <w:tab w:val="left" w:pos="6236"/>
-          <w:tab w:val="left" w:pos="6803"/>
-        </w:tabs>
-        <w:autoSpaceDE w:val="0"/>
-        <w:autoSpaceDN w:val="0"/>
-        <w:adjustRightInd w:val="0"/>
-        <w:rPr>
-          <w:rFonts w:ascii="Helvetica" w:hAnsi="Helvetica" w:cs="Helvetica"/>
-          <w:sz w:val="22"/>
-          <w:szCs w:val="22"/>
-          <w:lang w:val="en-US"/>
-        </w:rPr>
-      </w:pPr>
-    </w:p>
-    <w:p>
-      <w:pPr>
-        <w:widowControl w:val="0"/>
-        <w:tabs>
-          <w:tab w:val="left" w:pos="566"/>
-          <w:tab w:val="left" w:pos="1133"/>
-          <w:tab w:val="left" w:pos="1700"/>
-          <w:tab w:val="left" w:pos="2267"/>
-          <w:tab w:val="left" w:pos="2834"/>
-          <w:tab w:val="left" w:pos="3401"/>
-          <w:tab w:val="left" w:pos="3968"/>
-          <w:tab w:val="left" w:pos="4535"/>
-          <w:tab w:val="left" w:pos="5102"/>
-          <w:tab w:val="left" w:pos="5669"/>
-          <w:tab w:val="left" w:pos="6236"/>
-          <w:tab w:val="left" w:pos="6803"/>
-        </w:tabs>
-        <w:autoSpaceDE w:val="0"/>
-        <w:autoSpaceDN w:val="0"/>
-        <w:adjustRightInd w:val="0"/>
-        <w:rPr>
-          <w:rFonts w:ascii="Helvetica" w:hAnsi="Helvetica" w:cs="Helvetica"/>
-          <w:sz w:val="22"/>
-          <w:szCs w:val="22"/>
-          <w:lang w:val="en-US"/>
-        </w:rPr>
-      </w:pPr>
-      <w:r>
-        <w:rPr>
-          <w:rFonts w:ascii="Helvetica" w:hAnsi="Helvetica" w:cs="Helvetica"/>
-          <w:sz w:val="22"/>
-          <w:szCs w:val="22"/>
-          <w:lang w:val="en-US"/>
-        </w:rPr>
-        <w:t xml:space="preserve">[Need to find spot: Our aim is NOT to put forward to predict additional hypotheses about when and by what magnitude changes in the relative timing of an interaction may lead to consumer consequences. </w:t>
+        <w:t xml:space="preserve"> spatial mismatch and</w:t>
+      </w:r>
+      <w:r>
+        <w:rPr>
+          <w:rFonts w:ascii="Helvetica" w:hAnsi="Helvetica" w:cs="Helvetica"/>
+          <w:sz w:val="22"/>
+          <w:szCs w:val="22"/>
+          <w:lang w:val="en-US"/>
+        </w:rPr>
+        <w:t xml:space="preserve"> ecosystem level (Durant et al.</w:t>
+      </w:r>
+      <w:r>
+        <w:rPr>
+          <w:rFonts w:ascii="Helvetica" w:hAnsi="Helvetica" w:cs="Helvetica"/>
+          <w:sz w:val="22"/>
+          <w:szCs w:val="22"/>
+          <w:lang w:val="en-US"/>
+        </w:rPr>
+        <w:t xml:space="preserve"> </w:t>
+      </w:r>
+      <w:r>
+        <w:rPr>
+          <w:rFonts w:ascii="Helvetica" w:hAnsi="Helvetica" w:cs="Helvetica"/>
+          <w:sz w:val="22"/>
+          <w:szCs w:val="22"/>
+          <w:lang w:val="en-US"/>
+        </w:rPr>
+        <w:t>2007)]</w:t>
+      </w:r>
+      <w:r>
+        <w:rPr>
+          <w:rFonts w:ascii="Helvetica" w:hAnsi="Helvetica" w:cs="Helvetica"/>
+          <w:sz w:val="22"/>
+          <w:szCs w:val="22"/>
+          <w:lang w:val="en-US"/>
+        </w:rPr>
+        <w:t>. However, these expansions have not incorporated</w:t>
+      </w:r>
+      <w:r>
+        <w:rPr>
+          <w:rFonts w:ascii="Helvetica" w:hAnsi="Helvetica" w:cs="Helvetica"/>
+          <w:sz w:val="22"/>
+          <w:szCs w:val="22"/>
+          <w:lang w:val="en-US"/>
+        </w:rPr>
+        <w:t xml:space="preserve"> pre-climate change baselines </w:t>
+      </w:r>
+      <w:r>
+        <w:rPr>
+          <w:rFonts w:ascii="Helvetica" w:hAnsi="Helvetica" w:cs="Helvetica"/>
+          <w:sz w:val="22"/>
+          <w:szCs w:val="22"/>
+          <w:lang w:val="en-US"/>
+        </w:rPr>
+        <w:t xml:space="preserve">and assumptions of </w:t>
+      </w:r>
+      <w:proofErr w:type="spellStart"/>
+      <w:r>
+        <w:rPr>
+          <w:rFonts w:ascii="Helvetica" w:hAnsi="Helvetica" w:cs="Helvetica"/>
+          <w:sz w:val="22"/>
+          <w:szCs w:val="22"/>
+          <w:lang w:val="en-US"/>
+        </w:rPr>
+        <w:t>stationarity</w:t>
+      </w:r>
+      <w:proofErr w:type="spellEnd"/>
+      <w:r>
+        <w:rPr>
+          <w:rFonts w:ascii="Helvetica" w:hAnsi="Helvetica" w:cs="Helvetica"/>
+          <w:sz w:val="22"/>
+          <w:szCs w:val="22"/>
+          <w:lang w:val="en-US"/>
+        </w:rPr>
+        <w:t xml:space="preserve">. Such theoretical development and subsequent empirical testing </w:t>
+      </w:r>
+      <w:r>
+        <w:rPr>
+          <w:rFonts w:ascii="Helvetica" w:hAnsi="Helvetica" w:cs="Helvetica"/>
+          <w:sz w:val="22"/>
+          <w:szCs w:val="22"/>
+          <w:lang w:val="en-US"/>
+        </w:rPr>
+        <w:t>will be necessary to move from documenting impacts of climate change to predicting the consequences of climate change on communities. Our aim is NOT to put forward to predict additional hypotheses about when and by what magnitude changes in the relative timing of an interaction ma</w:t>
+      </w:r>
+      <w:r>
+        <w:rPr>
+          <w:rFonts w:ascii="Helvetica" w:hAnsi="Helvetica" w:cs="Helvetica"/>
+          <w:sz w:val="22"/>
+          <w:szCs w:val="22"/>
+          <w:lang w:val="en-US"/>
+        </w:rPr>
+        <w:t>y lead to consumer consequences, but rather to ____.</w:t>
+      </w:r>
+      <w:r>
+        <w:rPr>
+          <w:rFonts w:ascii="Helvetica" w:hAnsi="Helvetica" w:cs="Helvetica"/>
+          <w:sz w:val="22"/>
+          <w:szCs w:val="22"/>
+          <w:lang w:val="en-US"/>
+        </w:rPr>
+        <w:t xml:space="preserve"> </w:t>
       </w:r>
     </w:p>
     <w:p>
@@ -542,6 +701,70 @@
           <w:lang w:val="en-US"/>
         </w:rPr>
       </w:pPr>
+    </w:p>
+    <w:p>
+      <w:pPr>
+        <w:widowControl w:val="0"/>
+        <w:tabs>
+          <w:tab w:val="left" w:pos="566"/>
+          <w:tab w:val="left" w:pos="1133"/>
+          <w:tab w:val="left" w:pos="1700"/>
+          <w:tab w:val="left" w:pos="2267"/>
+          <w:tab w:val="left" w:pos="2834"/>
+          <w:tab w:val="left" w:pos="3401"/>
+          <w:tab w:val="left" w:pos="3968"/>
+          <w:tab w:val="left" w:pos="4535"/>
+          <w:tab w:val="left" w:pos="5102"/>
+          <w:tab w:val="left" w:pos="5669"/>
+          <w:tab w:val="left" w:pos="6236"/>
+          <w:tab w:val="left" w:pos="6803"/>
+        </w:tabs>
+        <w:autoSpaceDE w:val="0"/>
+        <w:autoSpaceDN w:val="0"/>
+        <w:adjustRightInd w:val="0"/>
+        <w:rPr>
+          <w:rFonts w:ascii="Helvetica" w:hAnsi="Helvetica" w:cs="Helvetica"/>
+          <w:sz w:val="22"/>
+          <w:szCs w:val="22"/>
+          <w:lang w:val="en-US"/>
+        </w:rPr>
+      </w:pPr>
+      <w:r>
+        <w:rPr>
+          <w:rFonts w:ascii="Helvetica" w:hAnsi="Helvetica" w:cs="Helvetica"/>
+          <w:sz w:val="22"/>
+          <w:szCs w:val="22"/>
+          <w:lang w:val="en-US"/>
+        </w:rPr>
+        <w:t xml:space="preserve">In this review we review the current approach in the trophic synchrony literature, the </w:t>
+      </w:r>
+      <w:r>
+        <w:rPr>
+          <w:rFonts w:ascii="Helvetica" w:hAnsi="Helvetica" w:cs="Helvetica"/>
+          <w:sz w:val="22"/>
+          <w:szCs w:val="22"/>
+          <w:lang w:val="en-US"/>
+        </w:rPr>
+        <w:t>main</w:t>
+      </w:r>
+      <w:r>
+        <w:rPr>
+          <w:rFonts w:ascii="Helvetica" w:hAnsi="Helvetica" w:cs="Helvetica"/>
+          <w:sz w:val="22"/>
+          <w:szCs w:val="22"/>
+          <w:lang w:val="en-US"/>
+        </w:rPr>
+        <w:t xml:space="preserve"> theory</w:t>
+      </w:r>
+      <w:r>
+        <w:rPr>
+          <w:rFonts w:ascii="Helvetica" w:hAnsi="Helvetica" w:cs="Helvetica"/>
+          <w:sz w:val="22"/>
+          <w:szCs w:val="22"/>
+          <w:lang w:val="en-US"/>
+        </w:rPr>
+        <w:t>…</w:t>
+      </w:r>
     </w:p>
     <w:p>
       <w:pPr>
@@ -647,16 +870,35 @@
           <w:szCs w:val="22"/>
           <w:lang w:val="en-US"/>
         </w:rPr>
-        <w:t xml:space="preserve">[We should try to tell the reader why we are about to tell them all this in a pithy topic sentence if we can.] </w:t>
-      </w:r>
-      <w:r>
-        <w:rPr>
-          <w:rFonts w:ascii="Helvetica" w:hAnsi="Helvetica" w:cs="Helvetica"/>
-          <w:sz w:val="22"/>
-          <w:szCs w:val="22"/>
-          <w:lang w:val="en-US"/>
-        </w:rPr>
-        <w:t xml:space="preserve">On the topic of trophic synchrony, there has been work on </w:t>
+        <w:tab/>
+      </w:r>
+      <w:r>
+        <w:rPr>
+          <w:rFonts w:ascii="Helvetica" w:hAnsi="Helvetica" w:cs="Helvetica"/>
+          <w:color w:val="0079A5"/>
+          <w:sz w:val="22"/>
+          <w:szCs w:val="22"/>
+          <w:lang w:val="en-US"/>
+        </w:rPr>
+        <w:t xml:space="preserve">To elucidate the mismatch between the underlying theory and our current understanding of trophic synchrony changes in response to climate change, we start by reviewing the current approach. </w:t>
+      </w:r>
+      <w:r>
+        <w:rPr>
+          <w:rFonts w:ascii="Helvetica" w:hAnsi="Helvetica" w:cs="Helvetica"/>
+          <w:sz w:val="22"/>
+          <w:szCs w:val="22"/>
+          <w:lang w:val="en-US"/>
+        </w:rPr>
+        <w:t>To date, t</w:t>
+      </w:r>
+      <w:r>
+        <w:rPr>
+          <w:rFonts w:ascii="Helvetica" w:hAnsi="Helvetica" w:cs="Helvetica"/>
+          <w:sz w:val="22"/>
+          <w:szCs w:val="22"/>
+          <w:lang w:val="en-US"/>
+        </w:rPr>
+        <w:t xml:space="preserve">here has been work on </w:t>
       </w:r>
       <w:proofErr w:type="spellStart"/>
       <w:r>
@@ -676,7 +918,215 @@
           <w:szCs w:val="22"/>
           <w:lang w:val="en-US"/>
         </w:rPr>
-        <w:t>) documenting how climate change is affecting the timing of a trophic interaction; ii) how those changes in synchrony have affected consumer (less frequently resource) fitness (hereafter called ‘applied studies’); and iii) advancing the theory necessary to predict long-term demographic changes due to changes in synchrony (hereafter called ‘theory studies’). The ultimate goal of both of these studies is to predict the impacts of climate change on ecological communities. There are also studies that aim to understand the underlying processes related to timing (</w:t>
+        <w:t xml:space="preserve">) documenting how climate change is affecting the timing of a trophic interaction; ii) how those changes in synchrony have affected </w:t>
+      </w:r>
+      <w:r>
+        <w:rPr>
+          <w:rFonts w:ascii="Helvetica" w:hAnsi="Helvetica" w:cs="Helvetica"/>
+          <w:sz w:val="22"/>
+          <w:szCs w:val="22"/>
+          <w:lang w:val="en-US"/>
+        </w:rPr>
+        <w:t xml:space="preserve">the </w:t>
+      </w:r>
+      <w:r>
+        <w:rPr>
+          <w:rFonts w:ascii="Helvetica" w:hAnsi="Helvetica" w:cs="Helvetica"/>
+          <w:sz w:val="22"/>
+          <w:szCs w:val="22"/>
+          <w:lang w:val="en-US"/>
+        </w:rPr>
+        <w:t>consumer</w:t>
+      </w:r>
+      <w:r>
+        <w:rPr>
+          <w:rFonts w:ascii="Helvetica" w:hAnsi="Helvetica" w:cs="Helvetica"/>
+          <w:sz w:val="22"/>
+          <w:szCs w:val="22"/>
+          <w:lang w:val="en-US"/>
+        </w:rPr>
+        <w:t>’s</w:t>
+      </w:r>
+      <w:r>
+        <w:rPr>
+          <w:rFonts w:ascii="Helvetica" w:hAnsi="Helvetica" w:cs="Helvetica"/>
+          <w:sz w:val="22"/>
+          <w:szCs w:val="22"/>
+          <w:lang w:val="en-US"/>
+        </w:rPr>
+        <w:t xml:space="preserve"> (</w:t>
+      </w:r>
+      <w:r>
+        <w:rPr>
+          <w:rFonts w:ascii="Helvetica" w:hAnsi="Helvetica" w:cs="Helvetica"/>
+          <w:sz w:val="22"/>
+          <w:szCs w:val="22"/>
+          <w:lang w:val="en-US"/>
+        </w:rPr>
+        <w:t xml:space="preserve">and </w:t>
+      </w:r>
+      <w:r>
+        <w:rPr>
+          <w:rFonts w:ascii="Helvetica" w:hAnsi="Helvetica" w:cs="Helvetica"/>
+          <w:sz w:val="22"/>
+          <w:szCs w:val="22"/>
+          <w:lang w:val="en-US"/>
+        </w:rPr>
+        <w:t xml:space="preserve">less frequently </w:t>
+      </w:r>
+      <w:r>
+        <w:rPr>
+          <w:rFonts w:ascii="Helvetica" w:hAnsi="Helvetica" w:cs="Helvetica"/>
+          <w:sz w:val="22"/>
+          <w:szCs w:val="22"/>
+          <w:lang w:val="en-US"/>
+        </w:rPr>
+        <w:t xml:space="preserve">the </w:t>
+      </w:r>
+      <w:r>
+        <w:rPr>
+          <w:rFonts w:ascii="Helvetica" w:hAnsi="Helvetica" w:cs="Helvetica"/>
+          <w:sz w:val="22"/>
+          <w:szCs w:val="22"/>
+          <w:lang w:val="en-US"/>
+        </w:rPr>
+        <w:t xml:space="preserve">resource) fitness </w:t>
+      </w:r>
+      <w:r>
+        <w:rPr>
+          <w:rFonts w:ascii="Helvetica" w:hAnsi="Helvetica" w:cs="Helvetica"/>
+          <w:i/>
+          <w:strike/>
+          <w:sz w:val="22"/>
+          <w:szCs w:val="22"/>
+          <w:lang w:val="en-US"/>
+        </w:rPr>
+        <w:t>(hereafter called ‘applied studies’)</w:t>
+      </w:r>
+      <w:r>
+        <w:rPr>
+          <w:rFonts w:ascii="Helvetica" w:hAnsi="Helvetica" w:cs="Helvetica"/>
+          <w:sz w:val="22"/>
+          <w:szCs w:val="22"/>
+          <w:lang w:val="en-US"/>
+        </w:rPr>
+        <w:t xml:space="preserve">; and iii) advancing the theory necessary to predict long-term demographic changes due to changes in synchrony </w:t>
+      </w:r>
+      <w:r>
+        <w:rPr>
+          <w:rFonts w:ascii="Helvetica" w:hAnsi="Helvetica" w:cs="Helvetica"/>
+          <w:strike/>
+          <w:sz w:val="22"/>
+          <w:szCs w:val="22"/>
+          <w:lang w:val="en-US"/>
+        </w:rPr>
+        <w:t>(hereafter called ‘theory studies’)</w:t>
+      </w:r>
+      <w:r>
+        <w:rPr>
+          <w:rFonts w:ascii="Helvetica" w:hAnsi="Helvetica" w:cs="Helvetica"/>
+          <w:sz w:val="22"/>
+          <w:szCs w:val="22"/>
+          <w:lang w:val="en-US"/>
+        </w:rPr>
+        <w:t xml:space="preserve">. The ultimate goal of </w:t>
+      </w:r>
+      <w:r>
+        <w:rPr>
+          <w:rFonts w:ascii="Helvetica" w:hAnsi="Helvetica" w:cs="Helvetica"/>
+          <w:strike/>
+          <w:sz w:val="22"/>
+          <w:szCs w:val="22"/>
+          <w:lang w:val="en-US"/>
+        </w:rPr>
+        <w:t>both of</w:t>
+      </w:r>
+      <w:r>
+        <w:rPr>
+          <w:rFonts w:ascii="Helvetica" w:hAnsi="Helvetica" w:cs="Helvetica"/>
+          <w:sz w:val="22"/>
+          <w:szCs w:val="22"/>
+          <w:lang w:val="en-US"/>
+        </w:rPr>
+        <w:t xml:space="preserve"> these studies is to predict the impacts of climate change on ecological communities</w:t>
+      </w:r>
+      <w:r>
+        <w:rPr>
+          <w:rFonts w:ascii="Helvetica" w:hAnsi="Helvetica" w:cs="Helvetica"/>
+          <w:sz w:val="22"/>
+          <w:szCs w:val="22"/>
+          <w:lang w:val="en-US"/>
+        </w:rPr>
+        <w:t xml:space="preserve"> </w:t>
+      </w:r>
+      <w:r>
+        <w:rPr>
+          <w:rFonts w:ascii="Helvetica" w:hAnsi="Helvetica" w:cs="Helvetica"/>
+          <w:i/>
+          <w:sz w:val="22"/>
+          <w:szCs w:val="22"/>
+          <w:lang w:val="en-US"/>
+        </w:rPr>
+        <w:t xml:space="preserve">(hereafter </w:t>
+      </w:r>
+      <w:r>
+        <w:rPr>
+          <w:rFonts w:ascii="Helvetica" w:hAnsi="Helvetica" w:cs="Helvetica"/>
+          <w:i/>
+          <w:sz w:val="22"/>
+          <w:szCs w:val="22"/>
+          <w:lang w:val="en-US"/>
+        </w:rPr>
+        <w:t xml:space="preserve">called </w:t>
+      </w:r>
+      <w:r>
+        <w:rPr>
+          <w:rFonts w:ascii="Helvetica" w:hAnsi="Helvetica" w:cs="Helvetica"/>
+          <w:i/>
+          <w:sz w:val="22"/>
+          <w:szCs w:val="22"/>
+          <w:lang w:val="en-US"/>
+        </w:rPr>
+        <w:t>‘</w:t>
+      </w:r>
+      <w:r>
+        <w:rPr>
+          <w:rFonts w:ascii="Helvetica" w:hAnsi="Helvetica" w:cs="Helvetica"/>
+          <w:i/>
+          <w:sz w:val="22"/>
+          <w:szCs w:val="22"/>
+          <w:lang w:val="en-US"/>
+        </w:rPr>
+        <w:t>climate change</w:t>
+      </w:r>
+      <w:r>
+        <w:rPr>
+          <w:rFonts w:ascii="Helvetica" w:hAnsi="Helvetica" w:cs="Helvetica"/>
+          <w:i/>
+          <w:sz w:val="22"/>
+          <w:szCs w:val="22"/>
+          <w:lang w:val="en-US"/>
+        </w:rPr>
+        <w:t>’ studies</w:t>
+      </w:r>
+      <w:r>
+        <w:rPr>
+          <w:rFonts w:ascii="Helvetica" w:hAnsi="Helvetica" w:cs="Helvetica"/>
+          <w:i/>
+          <w:sz w:val="22"/>
+          <w:szCs w:val="22"/>
+          <w:lang w:val="en-US"/>
+        </w:rPr>
+        <w:t>)</w:t>
+      </w:r>
+      <w:r>
+        <w:rPr>
+          <w:rFonts w:ascii="Helvetica" w:hAnsi="Helvetica" w:cs="Helvetica"/>
+          <w:sz w:val="22"/>
+          <w:szCs w:val="22"/>
+          <w:lang w:val="en-US"/>
+        </w:rPr>
+        <w:t>. There are also studies that aim to understand the underlying processes related to timing (</w:t>
       </w:r>
       <w:proofErr w:type="spellStart"/>
       <w:r>
@@ -754,6 +1204,94 @@
           <w:lang w:val="en-US"/>
         </w:rPr>
       </w:pPr>
+    </w:p>
+    <w:p>
+      <w:pPr>
+        <w:widowControl w:val="0"/>
+        <w:tabs>
+          <w:tab w:val="left" w:pos="566"/>
+          <w:tab w:val="left" w:pos="1133"/>
+          <w:tab w:val="left" w:pos="1700"/>
+          <w:tab w:val="left" w:pos="2267"/>
+          <w:tab w:val="left" w:pos="2834"/>
+          <w:tab w:val="left" w:pos="3401"/>
+          <w:tab w:val="left" w:pos="3968"/>
+          <w:tab w:val="left" w:pos="4535"/>
+          <w:tab w:val="left" w:pos="5102"/>
+          <w:tab w:val="left" w:pos="5669"/>
+          <w:tab w:val="left" w:pos="6236"/>
+          <w:tab w:val="left" w:pos="6803"/>
+        </w:tabs>
+        <w:autoSpaceDE w:val="0"/>
+        <w:autoSpaceDN w:val="0"/>
+        <w:adjustRightInd w:val="0"/>
+        <w:rPr>
+          <w:rFonts w:ascii="Helvetica" w:hAnsi="Helvetica" w:cs="Helvetica"/>
+          <w:i/>
+          <w:sz w:val="22"/>
+          <w:szCs w:val="22"/>
+          <w:lang w:val="en-US"/>
+        </w:rPr>
+      </w:pPr>
+      <w:r>
+        <w:rPr>
+          <w:rFonts w:ascii="Helvetica" w:hAnsi="Helvetica" w:cs="Helvetica"/>
+          <w:i/>
+          <w:sz w:val="22"/>
+          <w:szCs w:val="22"/>
+          <w:lang w:val="en-US"/>
+        </w:rPr>
+        <w:lastRenderedPageBreak/>
+        <w:t>Overview of m</w:t>
+      </w:r>
+      <w:r>
+        <w:rPr>
+          <w:rFonts w:ascii="Helvetica" w:hAnsi="Helvetica" w:cs="Helvetica"/>
+          <w:i/>
+          <w:sz w:val="22"/>
+          <w:szCs w:val="22"/>
+          <w:lang w:val="en-US"/>
+        </w:rPr>
+        <w:t>ain ecological theory</w:t>
+      </w:r>
+    </w:p>
+    <w:p>
+      <w:pPr>
+        <w:widowControl w:val="0"/>
+        <w:tabs>
+          <w:tab w:val="left" w:pos="566"/>
+          <w:tab w:val="left" w:pos="1133"/>
+          <w:tab w:val="left" w:pos="1700"/>
+          <w:tab w:val="left" w:pos="2267"/>
+          <w:tab w:val="left" w:pos="2834"/>
+          <w:tab w:val="left" w:pos="3401"/>
+          <w:tab w:val="left" w:pos="3968"/>
+          <w:tab w:val="left" w:pos="4535"/>
+          <w:tab w:val="left" w:pos="5102"/>
+          <w:tab w:val="left" w:pos="5669"/>
+          <w:tab w:val="left" w:pos="6236"/>
+          <w:tab w:val="left" w:pos="6803"/>
+        </w:tabs>
+        <w:autoSpaceDE w:val="0"/>
+        <w:autoSpaceDN w:val="0"/>
+        <w:adjustRightInd w:val="0"/>
+        <w:rPr>
+          <w:rFonts w:ascii="Helvetica" w:hAnsi="Helvetica" w:cs="Helvetica"/>
+          <w:i/>
+          <w:sz w:val="22"/>
+          <w:szCs w:val="22"/>
+          <w:lang w:val="en-US"/>
+        </w:rPr>
+      </w:pPr>
+      <w:r>
+        <w:rPr>
+          <w:rFonts w:ascii="Helvetica" w:hAnsi="Helvetica" w:cs="Helvetica"/>
+          <w:sz w:val="22"/>
+          <w:szCs w:val="22"/>
+          <w:lang w:val="en-US"/>
+        </w:rPr>
+        <w:tab/>
+      </w:r>
       <w:r>
         <w:rPr>
           <w:rFonts w:ascii="Helvetica" w:hAnsi="Helvetica" w:cs="Helvetica"/>
@@ -763,70 +1301,305 @@
         </w:rPr>
         <w:t xml:space="preserve">The ecological theory common to most of these studies is the Cushing match-mismatch hypothesis (1974). It emerged from the marine fisheries literature as a way to explain the variation in population recruitment of fish stocks but has had broader implications for the ecological literature since then, especially given recent climatic changes. Based on life-history theory, it postulates that there should be selective pressure for the consumer to ‘match’ the timing of the peak of its most energetic phase with that of the timing of its peak resource availability. Given this strong selective pressure, if there is any change to the relative timing of than interaction, there will be a decrease in fitness for the consumer. At the limits, consumer fitness should fall to zero when there is a large enough change to relative timing. </w:t>
       </w:r>
-    </w:p>
-    <w:p>
-      <w:pPr>
-        <w:widowControl w:val="0"/>
-        <w:tabs>
-          <w:tab w:val="left" w:pos="566"/>
-          <w:tab w:val="left" w:pos="1133"/>
-          <w:tab w:val="left" w:pos="1700"/>
-          <w:tab w:val="left" w:pos="2267"/>
-          <w:tab w:val="left" w:pos="2834"/>
-          <w:tab w:val="left" w:pos="3401"/>
-          <w:tab w:val="left" w:pos="3968"/>
-          <w:tab w:val="left" w:pos="4535"/>
-          <w:tab w:val="left" w:pos="5102"/>
-          <w:tab w:val="left" w:pos="5669"/>
-          <w:tab w:val="left" w:pos="6236"/>
-          <w:tab w:val="left" w:pos="6803"/>
-        </w:tabs>
-        <w:autoSpaceDE w:val="0"/>
-        <w:autoSpaceDN w:val="0"/>
-        <w:adjustRightInd w:val="0"/>
-        <w:rPr>
-          <w:rFonts w:ascii="Helvetica" w:hAnsi="Helvetica" w:cs="Helvetica"/>
-          <w:sz w:val="22"/>
-          <w:szCs w:val="22"/>
-          <w:lang w:val="en-US"/>
-        </w:rPr>
-      </w:pPr>
-    </w:p>
-    <w:p>
-      <w:pPr>
-        <w:widowControl w:val="0"/>
-        <w:tabs>
-          <w:tab w:val="left" w:pos="566"/>
-          <w:tab w:val="left" w:pos="1133"/>
-          <w:tab w:val="left" w:pos="1700"/>
-          <w:tab w:val="left" w:pos="2267"/>
-          <w:tab w:val="left" w:pos="2834"/>
-          <w:tab w:val="left" w:pos="3401"/>
-          <w:tab w:val="left" w:pos="3968"/>
-          <w:tab w:val="left" w:pos="4535"/>
-          <w:tab w:val="left" w:pos="5102"/>
-          <w:tab w:val="left" w:pos="5669"/>
-          <w:tab w:val="left" w:pos="6236"/>
-          <w:tab w:val="left" w:pos="6803"/>
-        </w:tabs>
-        <w:autoSpaceDE w:val="0"/>
-        <w:autoSpaceDN w:val="0"/>
-        <w:adjustRightInd w:val="0"/>
-        <w:rPr>
-          <w:rFonts w:ascii="Helvetica" w:hAnsi="Helvetica" w:cs="Helvetica"/>
-          <w:sz w:val="22"/>
-          <w:szCs w:val="22"/>
-          <w:lang w:val="en-US"/>
-        </w:rPr>
-      </w:pPr>
-      <w:r>
-        <w:rPr>
-          <w:rFonts w:ascii="Helvetica" w:hAnsi="Helvetica" w:cs="Helvetica"/>
-          <w:sz w:val="22"/>
-          <w:szCs w:val="22"/>
-          <w:lang w:val="en-US"/>
-        </w:rPr>
-        <w:t xml:space="preserve">The Cushing hypothesis offers a testable, generally applicable hypothesis for predicting long-term demographic changes in response to climate-change driven shifts in synchrony and has the potential to improve our predictions about these changes. Nevertheless, in its original state, the hypothesis had been debated, contested and criticized, particularly in the marine literature (Durant et al. 2007, Leggett and </w:t>
+      <w:r>
+        <w:rPr>
+          <w:rFonts w:ascii="Helvetica" w:hAnsi="Helvetica" w:cs="Helvetica"/>
+          <w:i/>
+          <w:sz w:val="22"/>
+          <w:szCs w:val="22"/>
+          <w:lang w:val="en-US"/>
+        </w:rPr>
+        <w:t>Include assumptions!!!</w:t>
+      </w:r>
+    </w:p>
+    <w:p>
+      <w:pPr>
+        <w:widowControl w:val="0"/>
+        <w:tabs>
+          <w:tab w:val="left" w:pos="566"/>
+          <w:tab w:val="left" w:pos="1133"/>
+          <w:tab w:val="left" w:pos="1700"/>
+          <w:tab w:val="left" w:pos="2267"/>
+          <w:tab w:val="left" w:pos="2834"/>
+          <w:tab w:val="left" w:pos="3401"/>
+          <w:tab w:val="left" w:pos="3968"/>
+          <w:tab w:val="left" w:pos="4535"/>
+          <w:tab w:val="left" w:pos="5102"/>
+          <w:tab w:val="left" w:pos="5669"/>
+          <w:tab w:val="left" w:pos="6236"/>
+          <w:tab w:val="left" w:pos="6803"/>
+        </w:tabs>
+        <w:autoSpaceDE w:val="0"/>
+        <w:autoSpaceDN w:val="0"/>
+        <w:adjustRightInd w:val="0"/>
+        <w:rPr>
+          <w:rFonts w:ascii="Helvetica" w:hAnsi="Helvetica" w:cs="Helvetica"/>
+          <w:sz w:val="22"/>
+          <w:szCs w:val="22"/>
+          <w:lang w:val="en-US"/>
+        </w:rPr>
+      </w:pPr>
+      <w:r>
+        <w:rPr>
+          <w:rFonts w:ascii="Helvetica" w:hAnsi="Helvetica" w:cs="Helvetica"/>
+          <w:sz w:val="22"/>
+          <w:szCs w:val="22"/>
+          <w:lang w:val="en-US"/>
+        </w:rPr>
+        <w:tab/>
+        <w:t>For ‘climate change’ studies, t</w:t>
+      </w:r>
+      <w:r>
+        <w:rPr>
+          <w:rFonts w:ascii="Helvetica" w:hAnsi="Helvetica" w:cs="Helvetica"/>
+          <w:sz w:val="22"/>
+          <w:szCs w:val="22"/>
+          <w:lang w:val="en-US"/>
+        </w:rPr>
+        <w:t>he Cushing hypothesis offers a testable, generally applicable hypothesis for predicting long-term demographic changes in response to climate-change driven shifts in synchrony</w:t>
+      </w:r>
+      <w:r>
+        <w:rPr>
+          <w:rFonts w:ascii="Helvetica" w:hAnsi="Helvetica" w:cs="Helvetica"/>
+          <w:sz w:val="22"/>
+          <w:szCs w:val="22"/>
+          <w:lang w:val="en-US"/>
+        </w:rPr>
+        <w:t>.</w:t>
+      </w:r>
+      <w:r>
+        <w:rPr>
+          <w:rFonts w:ascii="Helvetica" w:hAnsi="Helvetica" w:cs="Helvetica"/>
+          <w:sz w:val="22"/>
+          <w:szCs w:val="22"/>
+          <w:lang w:val="en-US"/>
+        </w:rPr>
+        <w:t xml:space="preserve"> </w:t>
+      </w:r>
+      <w:r>
+        <w:rPr>
+          <w:rFonts w:ascii="Helvetica" w:hAnsi="Helvetica" w:cs="Helvetica"/>
+          <w:sz w:val="22"/>
+          <w:szCs w:val="22"/>
+          <w:lang w:val="en-US"/>
+        </w:rPr>
+        <w:t>It</w:t>
+      </w:r>
+      <w:r>
+        <w:rPr>
+          <w:rFonts w:ascii="Helvetica" w:hAnsi="Helvetica" w:cs="Helvetica"/>
+          <w:sz w:val="22"/>
+          <w:szCs w:val="22"/>
+          <w:lang w:val="en-US"/>
+        </w:rPr>
+        <w:t xml:space="preserve"> has the potential to improve our </w:t>
+      </w:r>
+      <w:r>
+        <w:rPr>
+          <w:rFonts w:ascii="Helvetica" w:hAnsi="Helvetica" w:cs="Helvetica"/>
+          <w:sz w:val="22"/>
+          <w:szCs w:val="22"/>
+          <w:lang w:val="en-US"/>
+        </w:rPr>
+        <w:t xml:space="preserve">predictions about these changes by </w:t>
+      </w:r>
+      <w:r>
+        <w:rPr>
+          <w:rFonts w:ascii="Helvetica" w:hAnsi="Helvetica" w:cs="Helvetica"/>
+          <w:sz w:val="22"/>
+          <w:szCs w:val="22"/>
+          <w:lang w:val="en-US"/>
+        </w:rPr>
+        <w:t xml:space="preserve">predicting the magnitude and direction of fitness change (Fig 2). </w:t>
+      </w:r>
+      <w:r>
+        <w:rPr>
+          <w:rFonts w:ascii="Helvetica" w:hAnsi="Helvetica" w:cs="Helvetica"/>
+          <w:i/>
+          <w:sz w:val="22"/>
+          <w:szCs w:val="22"/>
+          <w:lang w:val="en-US"/>
+        </w:rPr>
+        <w:t>For ‘fundamental stud</w:t>
+      </w:r>
+      <w:r>
+        <w:rPr>
+          <w:rFonts w:ascii="Helvetica" w:hAnsi="Helvetica" w:cs="Helvetica"/>
+          <w:i/>
+          <w:sz w:val="22"/>
+          <w:szCs w:val="22"/>
+          <w:lang w:val="en-US"/>
+        </w:rPr>
+        <w:t>i</w:t>
+      </w:r>
+      <w:r>
+        <w:rPr>
+          <w:rFonts w:ascii="Helvetica" w:hAnsi="Helvetica" w:cs="Helvetica"/>
+          <w:i/>
+          <w:sz w:val="22"/>
+          <w:szCs w:val="22"/>
+          <w:lang w:val="en-US"/>
+        </w:rPr>
+        <w:t>es’</w:t>
+      </w:r>
+      <w:r>
+        <w:rPr>
+          <w:rFonts w:ascii="Helvetica" w:hAnsi="Helvetica" w:cs="Helvetica"/>
+          <w:i/>
+          <w:sz w:val="22"/>
+          <w:szCs w:val="22"/>
+          <w:lang w:val="en-US"/>
+        </w:rPr>
+        <w:t>, understanding the baseline state of the system is needed to know whether the system is at equilibrium or only transient (e.g., life-history trade-offs end up in some sort of equilibrium but if climate change has pushed your system off baseline then you may be looking at transient dynamics when you should be looking at equilibrium; similar for co-evolution, it predicts and arms-race but that arms-race varies a lot under stationary climate versus non stationary climate)</w:t>
+      </w:r>
+      <w:r>
+        <w:rPr>
+          <w:rFonts w:ascii="Helvetica" w:hAnsi="Helvetica" w:cs="Helvetica"/>
+          <w:sz w:val="22"/>
+          <w:szCs w:val="22"/>
+          <w:lang w:val="en-US"/>
+        </w:rPr>
+        <w:t xml:space="preserve"> </w:t>
+      </w:r>
+      <w:r>
+        <w:rPr>
+          <w:rFonts w:ascii="Helvetica" w:hAnsi="Helvetica" w:cs="Helvetica"/>
+          <w:sz w:val="22"/>
+          <w:szCs w:val="22"/>
+          <w:lang w:val="en-US"/>
+        </w:rPr>
+        <w:t>(Fig 2).</w:t>
+      </w:r>
+    </w:p>
+    <w:p>
+      <w:pPr>
+        <w:widowControl w:val="0"/>
+        <w:tabs>
+          <w:tab w:val="left" w:pos="566"/>
+          <w:tab w:val="left" w:pos="1133"/>
+          <w:tab w:val="left" w:pos="1700"/>
+          <w:tab w:val="left" w:pos="2267"/>
+          <w:tab w:val="left" w:pos="2834"/>
+          <w:tab w:val="left" w:pos="3401"/>
+          <w:tab w:val="left" w:pos="3968"/>
+          <w:tab w:val="left" w:pos="4535"/>
+          <w:tab w:val="left" w:pos="5102"/>
+          <w:tab w:val="left" w:pos="5669"/>
+          <w:tab w:val="left" w:pos="6236"/>
+          <w:tab w:val="left" w:pos="6803"/>
+        </w:tabs>
+        <w:autoSpaceDE w:val="0"/>
+        <w:autoSpaceDN w:val="0"/>
+        <w:adjustRightInd w:val="0"/>
+        <w:rPr>
+          <w:rFonts w:ascii="Helvetica" w:hAnsi="Helvetica" w:cs="Helvetica"/>
+          <w:sz w:val="22"/>
+          <w:szCs w:val="22"/>
+          <w:lang w:val="en-US"/>
+        </w:rPr>
+      </w:pPr>
+    </w:p>
+    <w:p>
+      <w:pPr>
+        <w:widowControl w:val="0"/>
+        <w:tabs>
+          <w:tab w:val="left" w:pos="566"/>
+          <w:tab w:val="left" w:pos="1133"/>
+          <w:tab w:val="left" w:pos="1700"/>
+          <w:tab w:val="left" w:pos="2267"/>
+          <w:tab w:val="left" w:pos="2834"/>
+          <w:tab w:val="left" w:pos="3401"/>
+          <w:tab w:val="left" w:pos="3968"/>
+          <w:tab w:val="left" w:pos="4535"/>
+          <w:tab w:val="left" w:pos="5102"/>
+          <w:tab w:val="left" w:pos="5669"/>
+          <w:tab w:val="left" w:pos="6236"/>
+          <w:tab w:val="left" w:pos="6803"/>
+        </w:tabs>
+        <w:autoSpaceDE w:val="0"/>
+        <w:autoSpaceDN w:val="0"/>
+        <w:adjustRightInd w:val="0"/>
+        <w:rPr>
+          <w:rFonts w:ascii="Helvetica" w:hAnsi="Helvetica" w:cs="Helvetica"/>
+          <w:i/>
+          <w:sz w:val="22"/>
+          <w:szCs w:val="22"/>
+          <w:lang w:val="en-US"/>
+        </w:rPr>
+      </w:pPr>
+      <w:r>
+        <w:rPr>
+          <w:rFonts w:ascii="Helvetica" w:hAnsi="Helvetica" w:cs="Helvetica"/>
+          <w:i/>
+          <w:sz w:val="22"/>
+          <w:szCs w:val="22"/>
+          <w:lang w:val="en-US"/>
+        </w:rPr>
+        <w:t>Disconnect between theory and empirical studies</w:t>
+      </w:r>
+    </w:p>
+    <w:p>
+      <w:pPr>
+        <w:widowControl w:val="0"/>
+        <w:tabs>
+          <w:tab w:val="left" w:pos="566"/>
+          <w:tab w:val="left" w:pos="1133"/>
+          <w:tab w:val="left" w:pos="1700"/>
+          <w:tab w:val="left" w:pos="2267"/>
+          <w:tab w:val="left" w:pos="2834"/>
+          <w:tab w:val="left" w:pos="3401"/>
+          <w:tab w:val="left" w:pos="3968"/>
+          <w:tab w:val="left" w:pos="4535"/>
+          <w:tab w:val="left" w:pos="5102"/>
+          <w:tab w:val="left" w:pos="5669"/>
+          <w:tab w:val="left" w:pos="6236"/>
+          <w:tab w:val="left" w:pos="6803"/>
+        </w:tabs>
+        <w:autoSpaceDE w:val="0"/>
+        <w:autoSpaceDN w:val="0"/>
+        <w:adjustRightInd w:val="0"/>
+        <w:rPr>
+          <w:rFonts w:ascii="Helvetica" w:hAnsi="Helvetica" w:cs="Helvetica"/>
+          <w:sz w:val="22"/>
+          <w:szCs w:val="22"/>
+          <w:lang w:val="en-US"/>
+        </w:rPr>
+      </w:pPr>
+      <w:r>
+        <w:rPr>
+          <w:rFonts w:ascii="Helvetica" w:hAnsi="Helvetica" w:cs="Helvetica"/>
+          <w:sz w:val="22"/>
+          <w:szCs w:val="22"/>
+          <w:lang w:val="en-US"/>
+        </w:rPr>
+        <w:tab/>
+      </w:r>
+      <w:r>
+        <w:rPr>
+          <w:rFonts w:ascii="Helvetica" w:hAnsi="Helvetica" w:cs="Helvetica"/>
+          <w:sz w:val="22"/>
+          <w:szCs w:val="22"/>
+          <w:lang w:val="en-US"/>
+        </w:rPr>
+        <w:t xml:space="preserve"> </w:t>
+      </w:r>
+      <w:r>
+        <w:rPr>
+          <w:rFonts w:ascii="Helvetica" w:hAnsi="Helvetica" w:cs="Helvetica"/>
+          <w:sz w:val="22"/>
+          <w:szCs w:val="22"/>
+          <w:lang w:val="en-US"/>
+        </w:rPr>
+        <w:t xml:space="preserve">In </w:t>
+      </w:r>
+      <w:r>
+        <w:rPr>
+          <w:rFonts w:ascii="Helvetica" w:hAnsi="Helvetica" w:cs="Helvetica"/>
+          <w:sz w:val="22"/>
+          <w:szCs w:val="22"/>
+          <w:lang w:val="en-US"/>
+        </w:rPr>
+        <w:t xml:space="preserve">its original state, the hypothesis had been debated, contested and criticized, particularly in the marine literature (Durant et al. 2007, Leggett and </w:t>
       </w:r>
       <w:proofErr w:type="spellStart"/>
       <w:r>
@@ -866,7 +1639,83 @@
           <w:szCs w:val="22"/>
           <w:lang w:val="en-US"/>
         </w:rPr>
-        <w:t xml:space="preserve">). In part because, although a relatively simple hypothesis, it is inherently difficult to test, an assertion even Cushing himself made. When explicitly tested, there has been unequivocal support for it. The shape and strength of the relationship between consumer fitness and the relative timing of the interaction varies greatly. Others have suggested that this is because of data limitations and the model’s implication of complex </w:t>
+        <w:t>). In part because, although a relatively simple hypothesis, it is inherently difficult to test, an assertion even Cushing himself made. When explicitly tested, there has been unequivocal support for it</w:t>
+      </w:r>
+      <w:r>
+        <w:rPr>
+          <w:rFonts w:ascii="Helvetica" w:hAnsi="Helvetica" w:cs="Helvetica"/>
+          <w:sz w:val="22"/>
+          <w:szCs w:val="22"/>
+          <w:lang w:val="en-US"/>
+        </w:rPr>
+        <w:t xml:space="preserve"> (ref)</w:t>
+      </w:r>
+      <w:r>
+        <w:rPr>
+          <w:rFonts w:ascii="Helvetica" w:hAnsi="Helvetica" w:cs="Helvetica"/>
+          <w:sz w:val="22"/>
+          <w:szCs w:val="22"/>
+          <w:lang w:val="en-US"/>
+        </w:rPr>
+        <w:t xml:space="preserve">. </w:t>
+      </w:r>
+      <w:r>
+        <w:rPr>
+          <w:rFonts w:ascii="Helvetica" w:hAnsi="Helvetica" w:cs="Helvetica"/>
+          <w:sz w:val="22"/>
+          <w:szCs w:val="22"/>
+          <w:lang w:val="en-US"/>
+        </w:rPr>
+        <w:t xml:space="preserve">However, when not explicitly tested, </w:t>
+      </w:r>
+      <w:r>
+        <w:rPr>
+          <w:rFonts w:ascii="Helvetica" w:hAnsi="Helvetica" w:cs="Helvetica"/>
+          <w:sz w:val="22"/>
+          <w:szCs w:val="22"/>
+          <w:highlight w:val="yellow"/>
+          <w:lang w:val="en-US"/>
+        </w:rPr>
+        <w:t>t</w:t>
+      </w:r>
+      <w:r>
+        <w:rPr>
+          <w:rFonts w:ascii="Helvetica" w:hAnsi="Helvetica" w:cs="Helvetica"/>
+          <w:sz w:val="22"/>
+          <w:szCs w:val="22"/>
+          <w:highlight w:val="yellow"/>
+          <w:lang w:val="en-US"/>
+        </w:rPr>
+        <w:t>he shape and strength of the relationship between consumer fitness and the relative timing of the interaction varies greatly</w:t>
+      </w:r>
+      <w:r>
+        <w:rPr>
+          <w:rFonts w:ascii="Helvetica" w:hAnsi="Helvetica" w:cs="Helvetica"/>
+          <w:sz w:val="22"/>
+          <w:szCs w:val="22"/>
+          <w:highlight w:val="yellow"/>
+          <w:lang w:val="en-US"/>
+        </w:rPr>
+        <w:t xml:space="preserve"> (ref)</w:t>
+      </w:r>
+      <w:r>
+        <w:rPr>
+          <w:rFonts w:ascii="Helvetica" w:hAnsi="Helvetica" w:cs="Helvetica"/>
+          <w:sz w:val="22"/>
+          <w:szCs w:val="22"/>
+          <w:highlight w:val="yellow"/>
+          <w:lang w:val="en-US"/>
+        </w:rPr>
+        <w:t>.</w:t>
+      </w:r>
+      <w:r>
+        <w:rPr>
+          <w:rFonts w:ascii="Helvetica" w:hAnsi="Helvetica" w:cs="Helvetica"/>
+          <w:sz w:val="22"/>
+          <w:szCs w:val="22"/>
+          <w:lang w:val="en-US"/>
+        </w:rPr>
+        <w:t xml:space="preserve"> Others have suggested that this is because of data limitations and the model’s implication of complex </w:t>
       </w:r>
       <w:proofErr w:type="spellStart"/>
       <w:r>
@@ -908,70 +1757,170 @@
         </w:rPr>
         <w:t xml:space="preserve"> chapter, Durant et al. 2007). We argue that there are additional key methodological and conceptual reasons that make it difficult to synthesize individual tests of the hypothesis to determine whether this hypothesis is widely supported in the context of climate change.</w:t>
       </w:r>
-    </w:p>
-    <w:p>
-      <w:pPr>
-        <w:widowControl w:val="0"/>
-        <w:tabs>
-          <w:tab w:val="left" w:pos="566"/>
-          <w:tab w:val="left" w:pos="1133"/>
-          <w:tab w:val="left" w:pos="1700"/>
-          <w:tab w:val="left" w:pos="2267"/>
-          <w:tab w:val="left" w:pos="2834"/>
-          <w:tab w:val="left" w:pos="3401"/>
-          <w:tab w:val="left" w:pos="3968"/>
-          <w:tab w:val="left" w:pos="4535"/>
-          <w:tab w:val="left" w:pos="5102"/>
-          <w:tab w:val="left" w:pos="5669"/>
-          <w:tab w:val="left" w:pos="6236"/>
-          <w:tab w:val="left" w:pos="6803"/>
-        </w:tabs>
-        <w:autoSpaceDE w:val="0"/>
-        <w:autoSpaceDN w:val="0"/>
-        <w:adjustRightInd w:val="0"/>
-        <w:rPr>
-          <w:rFonts w:ascii="Helvetica" w:hAnsi="Helvetica" w:cs="Helvetica"/>
-          <w:sz w:val="22"/>
-          <w:szCs w:val="22"/>
-          <w:lang w:val="en-US"/>
-        </w:rPr>
-      </w:pPr>
-    </w:p>
-    <w:p>
-      <w:pPr>
-        <w:widowControl w:val="0"/>
-        <w:tabs>
-          <w:tab w:val="left" w:pos="566"/>
-          <w:tab w:val="left" w:pos="1133"/>
-          <w:tab w:val="left" w:pos="1700"/>
-          <w:tab w:val="left" w:pos="2267"/>
-          <w:tab w:val="left" w:pos="2834"/>
-          <w:tab w:val="left" w:pos="3401"/>
-          <w:tab w:val="left" w:pos="3968"/>
-          <w:tab w:val="left" w:pos="4535"/>
-          <w:tab w:val="left" w:pos="5102"/>
-          <w:tab w:val="left" w:pos="5669"/>
-          <w:tab w:val="left" w:pos="6236"/>
-          <w:tab w:val="left" w:pos="6803"/>
-        </w:tabs>
-        <w:autoSpaceDE w:val="0"/>
-        <w:autoSpaceDN w:val="0"/>
-        <w:adjustRightInd w:val="0"/>
-        <w:rPr>
-          <w:rFonts w:ascii="Helvetica" w:hAnsi="Helvetica" w:cs="Helvetica"/>
-          <w:sz w:val="22"/>
-          <w:szCs w:val="22"/>
-          <w:lang w:val="en-US"/>
-        </w:rPr>
-      </w:pPr>
-      <w:r>
-        <w:rPr>
-          <w:rFonts w:ascii="Helvetica" w:hAnsi="Helvetica" w:cs="Helvetica"/>
-          <w:sz w:val="22"/>
-          <w:szCs w:val="22"/>
-          <w:lang w:val="en-US"/>
-        </w:rPr>
-        <w:t xml:space="preserve">First, most studies do not provide strong tests of the hypothesis, making it difficult to refute the hypothesis if no evidence is found. For example, it can be challenging for a short-term observational study to capture the full range of the fitness or relative timing axis. However, without the complete range of conditions, it is difficult to know the shape of the true relationship. </w:t>
+      <w:r>
+        <w:rPr>
+          <w:rFonts w:ascii="Helvetica" w:hAnsi="Helvetica" w:cs="Helvetica"/>
+          <w:sz w:val="22"/>
+          <w:szCs w:val="22"/>
+          <w:lang w:val="en-US"/>
+        </w:rPr>
+        <w:t xml:space="preserve"> </w:t>
+      </w:r>
+    </w:p>
+    <w:p>
+      <w:pPr>
+        <w:widowControl w:val="0"/>
+        <w:tabs>
+          <w:tab w:val="left" w:pos="566"/>
+          <w:tab w:val="left" w:pos="1133"/>
+          <w:tab w:val="left" w:pos="1700"/>
+          <w:tab w:val="left" w:pos="2267"/>
+          <w:tab w:val="left" w:pos="2834"/>
+          <w:tab w:val="left" w:pos="3401"/>
+          <w:tab w:val="left" w:pos="3968"/>
+          <w:tab w:val="left" w:pos="4535"/>
+          <w:tab w:val="left" w:pos="5102"/>
+          <w:tab w:val="left" w:pos="5669"/>
+          <w:tab w:val="left" w:pos="6236"/>
+          <w:tab w:val="left" w:pos="6803"/>
+        </w:tabs>
+        <w:autoSpaceDE w:val="0"/>
+        <w:autoSpaceDN w:val="0"/>
+        <w:adjustRightInd w:val="0"/>
+        <w:rPr>
+          <w:rFonts w:ascii="Helvetica" w:hAnsi="Helvetica" w:cs="Helvetica"/>
+          <w:sz w:val="22"/>
+          <w:szCs w:val="22"/>
+          <w:lang w:val="en-US"/>
+        </w:rPr>
+      </w:pPr>
+      <w:r>
+        <w:rPr>
+          <w:rFonts w:ascii="Helvetica" w:hAnsi="Helvetica" w:cs="Helvetica"/>
+          <w:sz w:val="22"/>
+          <w:szCs w:val="22"/>
+          <w:lang w:val="en-US"/>
+        </w:rPr>
+        <w:tab/>
+      </w:r>
+      <w:r>
+        <w:rPr>
+          <w:rFonts w:ascii="Helvetica" w:hAnsi="Helvetica" w:cs="Helvetica"/>
+          <w:sz w:val="22"/>
+          <w:szCs w:val="22"/>
+          <w:lang w:val="en-US"/>
+        </w:rPr>
+        <w:t>First</w:t>
+      </w:r>
+      <w:r>
+        <w:rPr>
+          <w:rFonts w:ascii="Helvetica" w:hAnsi="Helvetica" w:cs="Helvetica"/>
+          <w:sz w:val="22"/>
+          <w:szCs w:val="22"/>
+          <w:lang w:val="en-US"/>
+        </w:rPr>
+        <w:t xml:space="preserve">, most studies do not </w:t>
+      </w:r>
+      <w:r>
+        <w:rPr>
+          <w:rFonts w:ascii="Helvetica" w:hAnsi="Helvetica" w:cs="Helvetica"/>
+          <w:sz w:val="22"/>
+          <w:szCs w:val="22"/>
+          <w:lang w:val="en-US"/>
+        </w:rPr>
+        <w:t xml:space="preserve">actually </w:t>
+      </w:r>
+      <w:r>
+        <w:rPr>
+          <w:rFonts w:ascii="Helvetica" w:hAnsi="Helvetica" w:cs="Helvetica"/>
+          <w:sz w:val="22"/>
+          <w:szCs w:val="22"/>
+          <w:lang w:val="en-US"/>
+        </w:rPr>
+        <w:t>provide strong tests of the hypothesis</w:t>
+      </w:r>
+      <w:r>
+        <w:rPr>
+          <w:rFonts w:ascii="Helvetica" w:hAnsi="Helvetica" w:cs="Helvetica"/>
+          <w:sz w:val="22"/>
+          <w:szCs w:val="22"/>
+          <w:lang w:val="en-US"/>
+        </w:rPr>
+        <w:t xml:space="preserve"> to begin with</w:t>
+      </w:r>
+      <w:r>
+        <w:rPr>
+          <w:rFonts w:ascii="Helvetica" w:hAnsi="Helvetica" w:cs="Helvetica"/>
+          <w:sz w:val="22"/>
+          <w:szCs w:val="22"/>
+          <w:lang w:val="en-US"/>
+        </w:rPr>
+        <w:t xml:space="preserve">, making it difficult to refute the hypothesis if no evidence is found. </w:t>
+      </w:r>
+      <w:r>
+        <w:rPr>
+          <w:rFonts w:ascii="Helvetica" w:hAnsi="Helvetica" w:cs="Helvetica"/>
+          <w:sz w:val="22"/>
+          <w:szCs w:val="22"/>
+          <w:lang w:val="en-US"/>
+        </w:rPr>
+        <w:t xml:space="preserve">Ideal tests of the Cushing hypothesis should consist of three key components: (1) incorporating the entire potential range of relative timing so that the limits of the system are included (i.e. X axis); (2) establishing a clear peak in fitness across the range of relative timing; (2) establishing what baseline is in the system (i.e., ideally where there is </w:t>
+      </w:r>
+      <w:proofErr w:type="spellStart"/>
+      <w:r>
+        <w:rPr>
+          <w:rFonts w:ascii="Helvetica" w:hAnsi="Helvetica" w:cs="Helvetica"/>
+          <w:sz w:val="22"/>
+          <w:szCs w:val="22"/>
+          <w:lang w:val="en-US"/>
+        </w:rPr>
+        <w:t>stationarity</w:t>
+      </w:r>
+      <w:proofErr w:type="spellEnd"/>
+      <w:r>
+        <w:rPr>
+          <w:rFonts w:ascii="Helvetica" w:hAnsi="Helvetica" w:cs="Helvetica"/>
+          <w:sz w:val="22"/>
+          <w:szCs w:val="22"/>
+          <w:lang w:val="en-US"/>
+        </w:rPr>
+        <w:t>).</w:t>
+      </w:r>
+      <w:r>
+        <w:rPr>
+          <w:rFonts w:ascii="Helvetica" w:hAnsi="Helvetica" w:cs="Helvetica"/>
+          <w:sz w:val="22"/>
+          <w:szCs w:val="22"/>
+          <w:lang w:val="en-US"/>
+        </w:rPr>
+        <w:t xml:space="preserve"> I</w:t>
+      </w:r>
+      <w:r>
+        <w:rPr>
+          <w:rFonts w:ascii="Helvetica" w:hAnsi="Helvetica" w:cs="Helvetica"/>
+          <w:sz w:val="22"/>
+          <w:szCs w:val="22"/>
+          <w:lang w:val="en-US"/>
+        </w:rPr>
+        <w:t>t can be challenging for a short-term observational study to capture the full range of the fitness or relative timing axis</w:t>
+      </w:r>
+      <w:r>
+        <w:rPr>
+          <w:rFonts w:ascii="Helvetica" w:hAnsi="Helvetica" w:cs="Helvetica"/>
+          <w:sz w:val="22"/>
+          <w:szCs w:val="22"/>
+          <w:lang w:val="en-US"/>
+        </w:rPr>
+        <w:t xml:space="preserve"> within the timespan of the study</w:t>
+      </w:r>
+      <w:r>
+        <w:rPr>
+          <w:rFonts w:ascii="Helvetica" w:hAnsi="Helvetica" w:cs="Helvetica"/>
+          <w:sz w:val="22"/>
+          <w:szCs w:val="22"/>
+          <w:lang w:val="en-US"/>
+        </w:rPr>
+        <w:t xml:space="preserve">. However, without the complete range of conditions, it is difficult to know the shape of the true relationship. </w:t>
       </w:r>
       <w:r>
         <w:rPr>
@@ -984,135 +1933,78 @@
         </w:rPr>
         <w:t>Needs to be further flushed out…</w:t>
       </w:r>
-    </w:p>
-    <w:p>
-      <w:pPr>
-        <w:widowControl w:val="0"/>
-        <w:tabs>
-          <w:tab w:val="left" w:pos="566"/>
-          <w:tab w:val="left" w:pos="1133"/>
-          <w:tab w:val="left" w:pos="1700"/>
-          <w:tab w:val="left" w:pos="2267"/>
-          <w:tab w:val="left" w:pos="2834"/>
-          <w:tab w:val="left" w:pos="3401"/>
-          <w:tab w:val="left" w:pos="3968"/>
-          <w:tab w:val="left" w:pos="4535"/>
-          <w:tab w:val="left" w:pos="5102"/>
-          <w:tab w:val="left" w:pos="5669"/>
-          <w:tab w:val="left" w:pos="6236"/>
-          <w:tab w:val="left" w:pos="6803"/>
-        </w:tabs>
-        <w:autoSpaceDE w:val="0"/>
-        <w:autoSpaceDN w:val="0"/>
-        <w:adjustRightInd w:val="0"/>
-        <w:rPr>
-          <w:rFonts w:ascii="Helvetica" w:hAnsi="Helvetica" w:cs="Helvetica"/>
-          <w:sz w:val="22"/>
-          <w:szCs w:val="22"/>
-          <w:lang w:val="en-US"/>
-        </w:rPr>
-      </w:pPr>
-    </w:p>
-    <w:p>
-      <w:pPr>
-        <w:widowControl w:val="0"/>
-        <w:tabs>
-          <w:tab w:val="left" w:pos="566"/>
-          <w:tab w:val="left" w:pos="1133"/>
-          <w:tab w:val="left" w:pos="1700"/>
-          <w:tab w:val="left" w:pos="2267"/>
-          <w:tab w:val="left" w:pos="2834"/>
-          <w:tab w:val="left" w:pos="3401"/>
-          <w:tab w:val="left" w:pos="3968"/>
-          <w:tab w:val="left" w:pos="4535"/>
-          <w:tab w:val="left" w:pos="5102"/>
-          <w:tab w:val="left" w:pos="5669"/>
-          <w:tab w:val="left" w:pos="6236"/>
-          <w:tab w:val="left" w:pos="6803"/>
-        </w:tabs>
-        <w:autoSpaceDE w:val="0"/>
-        <w:autoSpaceDN w:val="0"/>
-        <w:adjustRightInd w:val="0"/>
-        <w:rPr>
-          <w:rFonts w:ascii="Helvetica" w:hAnsi="Helvetica" w:cs="Helvetica"/>
-          <w:sz w:val="22"/>
-          <w:szCs w:val="22"/>
-          <w:lang w:val="en-US"/>
-        </w:rPr>
-      </w:pPr>
-      <w:r>
-        <w:rPr>
-          <w:rFonts w:ascii="Helvetica" w:hAnsi="Helvetica" w:cs="Helvetica"/>
-          <w:sz w:val="22"/>
-          <w:szCs w:val="22"/>
-          <w:lang w:val="en-US"/>
-        </w:rPr>
-        <w:t>Second, in many systems, we are lacking an understanding of the basic biological details needed to test this relationship. For example, in some systems it is unclear whether an increase in the number of days between consumer and resource life history events is actually worse. A key assumption of the Cushing hypothesis is that the resource is a major control of consumer dynamics. Yet, the relative contributions of bottom-up vs. top-down effects on consumer dynamics remains poorly understood (e.g. Boggs and Inouye)</w:t>
-      </w:r>
-    </w:p>
-    <w:p>
-      <w:pPr>
-        <w:widowControl w:val="0"/>
-        <w:tabs>
-          <w:tab w:val="left" w:pos="566"/>
-          <w:tab w:val="left" w:pos="1133"/>
-          <w:tab w:val="left" w:pos="1700"/>
-          <w:tab w:val="left" w:pos="2267"/>
-          <w:tab w:val="left" w:pos="2834"/>
-          <w:tab w:val="left" w:pos="3401"/>
-          <w:tab w:val="left" w:pos="3968"/>
-          <w:tab w:val="left" w:pos="4535"/>
-          <w:tab w:val="left" w:pos="5102"/>
-          <w:tab w:val="left" w:pos="5669"/>
-          <w:tab w:val="left" w:pos="6236"/>
-          <w:tab w:val="left" w:pos="6803"/>
-        </w:tabs>
-        <w:autoSpaceDE w:val="0"/>
-        <w:autoSpaceDN w:val="0"/>
-        <w:adjustRightInd w:val="0"/>
-        <w:rPr>
-          <w:rFonts w:ascii="Helvetica" w:hAnsi="Helvetica" w:cs="Helvetica"/>
-          <w:sz w:val="22"/>
-          <w:szCs w:val="22"/>
-          <w:lang w:val="en-US"/>
-        </w:rPr>
-      </w:pPr>
-    </w:p>
-    <w:p>
-      <w:pPr>
-        <w:widowControl w:val="0"/>
-        <w:tabs>
-          <w:tab w:val="left" w:pos="566"/>
-          <w:tab w:val="left" w:pos="1133"/>
-          <w:tab w:val="left" w:pos="1700"/>
-          <w:tab w:val="left" w:pos="2267"/>
-          <w:tab w:val="left" w:pos="2834"/>
-          <w:tab w:val="left" w:pos="3401"/>
-          <w:tab w:val="left" w:pos="3968"/>
-          <w:tab w:val="left" w:pos="4535"/>
-          <w:tab w:val="left" w:pos="5102"/>
-          <w:tab w:val="left" w:pos="5669"/>
-          <w:tab w:val="left" w:pos="6236"/>
-          <w:tab w:val="left" w:pos="6803"/>
-        </w:tabs>
-        <w:autoSpaceDE w:val="0"/>
-        <w:autoSpaceDN w:val="0"/>
-        <w:adjustRightInd w:val="0"/>
-        <w:rPr>
-          <w:rFonts w:ascii="Helvetica" w:hAnsi="Helvetica" w:cs="Helvetica"/>
-          <w:sz w:val="22"/>
-          <w:szCs w:val="22"/>
-          <w:lang w:val="en-US"/>
-        </w:rPr>
-      </w:pPr>
-      <w:r>
-        <w:rPr>
-          <w:rFonts w:ascii="Helvetica" w:hAnsi="Helvetica" w:cs="Helvetica"/>
-          <w:sz w:val="22"/>
-          <w:szCs w:val="22"/>
-          <w:lang w:val="en-US"/>
-        </w:rPr>
-        <w:t xml:space="preserve">Third, the concept of pre-climate change baselines is rarely, if ever, considered by trophic synchrony studies. Most ecological time-series in trophic synchrony studies began in the early 1980s, at the same time as recent climate change. In these cases, it is not known what the pre-climate change baseline </w:t>
+      <w:r>
+        <w:rPr>
+          <w:rFonts w:ascii="Helvetica" w:hAnsi="Helvetica" w:cs="Helvetica"/>
+          <w:sz w:val="22"/>
+          <w:szCs w:val="22"/>
+          <w:lang w:val="en-US"/>
+        </w:rPr>
+        <w:t xml:space="preserve"> </w:t>
+      </w:r>
+    </w:p>
+    <w:p>
+      <w:pPr>
+        <w:widowControl w:val="0"/>
+        <w:tabs>
+          <w:tab w:val="left" w:pos="566"/>
+          <w:tab w:val="left" w:pos="1133"/>
+          <w:tab w:val="left" w:pos="1700"/>
+          <w:tab w:val="left" w:pos="2267"/>
+          <w:tab w:val="left" w:pos="2834"/>
+          <w:tab w:val="left" w:pos="3401"/>
+          <w:tab w:val="left" w:pos="3968"/>
+          <w:tab w:val="left" w:pos="4535"/>
+          <w:tab w:val="left" w:pos="5102"/>
+          <w:tab w:val="left" w:pos="5669"/>
+          <w:tab w:val="left" w:pos="6236"/>
+          <w:tab w:val="left" w:pos="6803"/>
+        </w:tabs>
+        <w:autoSpaceDE w:val="0"/>
+        <w:autoSpaceDN w:val="0"/>
+        <w:adjustRightInd w:val="0"/>
+        <w:rPr>
+          <w:rFonts w:ascii="Helvetica" w:hAnsi="Helvetica" w:cs="Helvetica"/>
+          <w:sz w:val="22"/>
+          <w:szCs w:val="22"/>
+          <w:lang w:val="en-US"/>
+        </w:rPr>
+      </w:pPr>
+      <w:r>
+        <w:rPr>
+          <w:rFonts w:ascii="Helvetica" w:hAnsi="Helvetica" w:cs="Helvetica"/>
+          <w:sz w:val="22"/>
+          <w:szCs w:val="22"/>
+          <w:lang w:val="en-US"/>
+        </w:rPr>
+        <w:tab/>
+      </w:r>
+      <w:r>
+        <w:rPr>
+          <w:rFonts w:ascii="Helvetica" w:hAnsi="Helvetica" w:cs="Helvetica"/>
+          <w:sz w:val="22"/>
+          <w:szCs w:val="22"/>
+          <w:lang w:val="en-US"/>
+        </w:rPr>
+        <w:t>Establishing a baseline has important implications for climate</w:t>
+      </w:r>
+      <w:r>
+        <w:rPr>
+          <w:rFonts w:ascii="Helvetica" w:hAnsi="Helvetica" w:cs="Helvetica"/>
+          <w:sz w:val="22"/>
+          <w:szCs w:val="22"/>
+          <w:lang w:val="en-US"/>
+        </w:rPr>
+        <w:t xml:space="preserve"> change and fundamental studies; yet, t</w:t>
+      </w:r>
+      <w:r>
+        <w:rPr>
+          <w:rFonts w:ascii="Helvetica" w:hAnsi="Helvetica" w:cs="Helvetica"/>
+          <w:sz w:val="22"/>
+          <w:szCs w:val="22"/>
+          <w:lang w:val="en-US"/>
+        </w:rPr>
+        <w:t xml:space="preserve">he concept of pre-climate change baselines is rarely, if ever, considered by trophic synchrony studies. Most ecological time-series in trophic synchrony studies began in the early 1980s, at the same time as recent climate change. In these cases, it is not known what the pre-climate change baseline </w:t>
       </w:r>
       <w:r>
         <w:rPr>
@@ -1253,34 +2145,15 @@
           <w:lang w:val="en-US"/>
         </w:rPr>
       </w:pPr>
-    </w:p>
-    <w:p>
-      <w:pPr>
-        <w:widowControl w:val="0"/>
-        <w:tabs>
-          <w:tab w:val="left" w:pos="566"/>
-          <w:tab w:val="left" w:pos="1133"/>
-          <w:tab w:val="left" w:pos="1700"/>
-          <w:tab w:val="left" w:pos="2267"/>
-          <w:tab w:val="left" w:pos="2834"/>
-          <w:tab w:val="left" w:pos="3401"/>
-          <w:tab w:val="left" w:pos="3968"/>
-          <w:tab w:val="left" w:pos="4535"/>
-          <w:tab w:val="left" w:pos="5102"/>
-          <w:tab w:val="left" w:pos="5669"/>
-          <w:tab w:val="left" w:pos="6236"/>
-          <w:tab w:val="left" w:pos="6803"/>
-        </w:tabs>
-        <w:autoSpaceDE w:val="0"/>
-        <w:autoSpaceDN w:val="0"/>
-        <w:adjustRightInd w:val="0"/>
-        <w:rPr>
-          <w:rFonts w:ascii="Helvetica" w:hAnsi="Helvetica" w:cs="Helvetica"/>
-          <w:sz w:val="22"/>
-          <w:szCs w:val="22"/>
-          <w:lang w:val="en-US"/>
-        </w:rPr>
-      </w:pPr>
+      <w:r>
+        <w:rPr>
+          <w:rFonts w:ascii="Helvetica" w:hAnsi="Helvetica" w:cs="Helvetica"/>
+          <w:sz w:val="22"/>
+          <w:szCs w:val="22"/>
+          <w:lang w:val="en-US"/>
+        </w:rPr>
+        <w:tab/>
+      </w:r>
       <w:r>
         <w:rPr>
           <w:rFonts w:ascii="Helvetica" w:hAnsi="Helvetica" w:cs="Helvetica"/>
@@ -1373,8 +2246,268 @@
           <w:szCs w:val="22"/>
           <w:lang w:val="en-US"/>
         </w:rPr>
-        <w:t>Fourth, there are multiple mechanisms underlying Cushing curve which dependent on time scale, type of system, specific of aim of study (Lizzie’s section).</w:t>
-      </w:r>
+        <w:tab/>
+      </w:r>
+      <w:commentRangeStart w:id="0"/>
+      <w:r>
+        <w:rPr>
+          <w:rFonts w:ascii="Helvetica" w:hAnsi="Helvetica" w:cs="Helvetica"/>
+          <w:sz w:val="22"/>
+          <w:szCs w:val="22"/>
+          <w:lang w:val="en-US"/>
+        </w:rPr>
+        <w:t xml:space="preserve">Second, it is unclear </w:t>
+      </w:r>
+      <w:r>
+        <w:rPr>
+          <w:rFonts w:ascii="Helvetica" w:hAnsi="Helvetica" w:cs="Helvetica"/>
+          <w:sz w:val="22"/>
+          <w:szCs w:val="22"/>
+          <w:lang w:val="en-US"/>
+        </w:rPr>
+        <w:t>in which contexts (or systems) we should even expect to find support for the Cushing hypothesis</w:t>
+      </w:r>
+      <w:commentRangeEnd w:id="0"/>
+      <w:r>
+        <w:rPr>
+          <w:rStyle w:val="CommentReference"/>
+        </w:rPr>
+        <w:commentReference w:id="0"/>
+      </w:r>
+      <w:r>
+        <w:rPr>
+          <w:rFonts w:ascii="Helvetica" w:hAnsi="Helvetica" w:cs="Helvetica"/>
+          <w:sz w:val="22"/>
+          <w:szCs w:val="22"/>
+          <w:lang w:val="en-US"/>
+        </w:rPr>
+        <w:t xml:space="preserve">. </w:t>
+      </w:r>
+      <w:r>
+        <w:rPr>
+          <w:rFonts w:ascii="Helvetica" w:hAnsi="Helvetica" w:cs="Helvetica"/>
+          <w:sz w:val="22"/>
+          <w:szCs w:val="22"/>
+          <w:lang w:val="en-US"/>
+        </w:rPr>
+        <w:t>I</w:t>
+      </w:r>
+      <w:r>
+        <w:rPr>
+          <w:rFonts w:ascii="Helvetica" w:hAnsi="Helvetica" w:cs="Helvetica"/>
+          <w:sz w:val="22"/>
+          <w:szCs w:val="22"/>
+          <w:lang w:val="en-US"/>
+        </w:rPr>
+        <w:t xml:space="preserve">n some systems it is </w:t>
+      </w:r>
+      <w:r>
+        <w:rPr>
+          <w:rFonts w:ascii="Helvetica" w:hAnsi="Helvetica" w:cs="Helvetica"/>
+          <w:sz w:val="22"/>
+          <w:szCs w:val="22"/>
+          <w:highlight w:val="yellow"/>
+          <w:lang w:val="en-US"/>
+        </w:rPr>
+        <w:t>unclear</w:t>
+      </w:r>
+      <w:r>
+        <w:rPr>
+          <w:rFonts w:ascii="Helvetica" w:hAnsi="Helvetica" w:cs="Helvetica"/>
+          <w:sz w:val="22"/>
+          <w:szCs w:val="22"/>
+          <w:lang w:val="en-US"/>
+        </w:rPr>
+        <w:t xml:space="preserve"> whether an increase in the number of days between consumer and resource life history events is actually worse</w:t>
+      </w:r>
+      <w:r>
+        <w:rPr>
+          <w:rFonts w:ascii="Helvetica" w:hAnsi="Helvetica" w:cs="Helvetica"/>
+          <w:sz w:val="22"/>
+          <w:szCs w:val="22"/>
+          <w:lang w:val="en-US"/>
+        </w:rPr>
+        <w:t xml:space="preserve">; </w:t>
+      </w:r>
+      <w:r>
+        <w:rPr>
+          <w:rFonts w:ascii="Helvetica" w:hAnsi="Helvetica" w:cs="Helvetica"/>
+          <w:sz w:val="22"/>
+          <w:szCs w:val="22"/>
+          <w:lang w:val="en-US"/>
+        </w:rPr>
+        <w:t>again making it difficult to know the shape of the true relationship</w:t>
+      </w:r>
+      <w:r>
+        <w:rPr>
+          <w:rFonts w:ascii="Helvetica" w:hAnsi="Helvetica" w:cs="Helvetica"/>
+          <w:sz w:val="22"/>
+          <w:szCs w:val="22"/>
+          <w:lang w:val="en-US"/>
+        </w:rPr>
+        <w:t xml:space="preserve">. A </w:t>
+      </w:r>
+      <w:r>
+        <w:rPr>
+          <w:rFonts w:ascii="Helvetica" w:hAnsi="Helvetica" w:cs="Helvetica"/>
+          <w:sz w:val="22"/>
+          <w:szCs w:val="22"/>
+          <w:highlight w:val="yellow"/>
+          <w:lang w:val="en-US"/>
+        </w:rPr>
+        <w:t>key assumption of the Cushing hypothesis is that the resource is a major control of consumer dynamics. Yet, the relative contributions of bottom-up vs. top-down effects on consumer dynamics remains poorly understood (e.g. Boggs and Inouye)</w:t>
+      </w:r>
+      <w:r>
+        <w:rPr>
+          <w:rFonts w:ascii="Helvetica" w:hAnsi="Helvetica" w:cs="Helvetica"/>
+          <w:sz w:val="22"/>
+          <w:szCs w:val="22"/>
+          <w:highlight w:val="yellow"/>
+          <w:lang w:val="en-US"/>
+        </w:rPr>
+        <w:t>.</w:t>
+      </w:r>
+      <w:r>
+        <w:rPr>
+          <w:rFonts w:ascii="Helvetica" w:hAnsi="Helvetica" w:cs="Helvetica"/>
+          <w:sz w:val="22"/>
+          <w:szCs w:val="22"/>
+          <w:lang w:val="en-US"/>
+        </w:rPr>
+        <w:t xml:space="preserve"> Therefore</w:t>
+      </w:r>
+      <w:r>
+        <w:rPr>
+          <w:rFonts w:ascii="Helvetica" w:hAnsi="Helvetica" w:cs="Helvetica"/>
+          <w:sz w:val="22"/>
+          <w:szCs w:val="22"/>
+          <w:lang w:val="en-US"/>
+        </w:rPr>
+        <w:t xml:space="preserve">, in many systems, we are lacking an understanding of the basic biological details needed to test this relationship. </w:t>
+      </w:r>
+    </w:p>
+    <w:p>
+      <w:pPr>
+        <w:widowControl w:val="0"/>
+        <w:tabs>
+          <w:tab w:val="left" w:pos="566"/>
+          <w:tab w:val="left" w:pos="1133"/>
+          <w:tab w:val="left" w:pos="1700"/>
+          <w:tab w:val="left" w:pos="2267"/>
+          <w:tab w:val="left" w:pos="2834"/>
+          <w:tab w:val="left" w:pos="3401"/>
+          <w:tab w:val="left" w:pos="3968"/>
+          <w:tab w:val="left" w:pos="4535"/>
+          <w:tab w:val="left" w:pos="5102"/>
+          <w:tab w:val="left" w:pos="5669"/>
+          <w:tab w:val="left" w:pos="6236"/>
+          <w:tab w:val="left" w:pos="6803"/>
+        </w:tabs>
+        <w:autoSpaceDE w:val="0"/>
+        <w:autoSpaceDN w:val="0"/>
+        <w:adjustRightInd w:val="0"/>
+        <w:rPr>
+          <w:rFonts w:ascii="Helvetica" w:hAnsi="Helvetica" w:cs="Helvetica"/>
+          <w:sz w:val="22"/>
+          <w:szCs w:val="22"/>
+          <w:lang w:val="en-US"/>
+        </w:rPr>
+      </w:pPr>
+    </w:p>
+    <w:p>
+      <w:pPr>
+        <w:widowControl w:val="0"/>
+        <w:tabs>
+          <w:tab w:val="left" w:pos="566"/>
+          <w:tab w:val="left" w:pos="1133"/>
+          <w:tab w:val="left" w:pos="1700"/>
+          <w:tab w:val="left" w:pos="2267"/>
+          <w:tab w:val="left" w:pos="2834"/>
+          <w:tab w:val="left" w:pos="3401"/>
+          <w:tab w:val="left" w:pos="3968"/>
+          <w:tab w:val="left" w:pos="4535"/>
+          <w:tab w:val="left" w:pos="5102"/>
+          <w:tab w:val="left" w:pos="5669"/>
+          <w:tab w:val="left" w:pos="6236"/>
+          <w:tab w:val="left" w:pos="6803"/>
+        </w:tabs>
+        <w:autoSpaceDE w:val="0"/>
+        <w:autoSpaceDN w:val="0"/>
+        <w:adjustRightInd w:val="0"/>
+        <w:rPr>
+          <w:rFonts w:ascii="Helvetica" w:hAnsi="Helvetica" w:cs="Helvetica"/>
+          <w:sz w:val="22"/>
+          <w:szCs w:val="22"/>
+          <w:lang w:val="en-US"/>
+        </w:rPr>
+      </w:pPr>
+      <w:r>
+        <w:rPr>
+          <w:rFonts w:ascii="Helvetica" w:hAnsi="Helvetica" w:cs="Helvetica"/>
+          <w:sz w:val="22"/>
+          <w:szCs w:val="22"/>
+          <w:lang w:val="en-US"/>
+        </w:rPr>
+        <w:tab/>
+      </w:r>
+      <w:r>
+        <w:rPr>
+          <w:rFonts w:ascii="Helvetica" w:hAnsi="Helvetica" w:cs="Helvetica"/>
+          <w:sz w:val="22"/>
+          <w:szCs w:val="22"/>
+          <w:lang w:val="en-US"/>
+        </w:rPr>
+        <w:t>Third</w:t>
+      </w:r>
+      <w:r>
+        <w:rPr>
+          <w:rFonts w:ascii="Helvetica" w:hAnsi="Helvetica" w:cs="Helvetica"/>
+          <w:sz w:val="22"/>
+          <w:szCs w:val="22"/>
+          <w:lang w:val="en-US"/>
+        </w:rPr>
+        <w:t>, there are multiple mechanisms underlyi</w:t>
+      </w:r>
+      <w:r>
+        <w:rPr>
+          <w:rFonts w:ascii="Helvetica" w:hAnsi="Helvetica" w:cs="Helvetica"/>
+          <w:sz w:val="22"/>
+          <w:szCs w:val="22"/>
+          <w:lang w:val="en-US"/>
+        </w:rPr>
+        <w:t xml:space="preserve">ng Cushing </w:t>
+      </w:r>
+      <w:proofErr w:type="gramStart"/>
+      <w:r>
+        <w:rPr>
+          <w:rFonts w:ascii="Helvetica" w:hAnsi="Helvetica" w:cs="Helvetica"/>
+          <w:sz w:val="22"/>
+          <w:szCs w:val="22"/>
+          <w:lang w:val="en-US"/>
+        </w:rPr>
+        <w:t>curve which</w:t>
+      </w:r>
+      <w:proofErr w:type="gramEnd"/>
+      <w:r>
+        <w:rPr>
+          <w:rFonts w:ascii="Helvetica" w:hAnsi="Helvetica" w:cs="Helvetica"/>
+          <w:sz w:val="22"/>
+          <w:szCs w:val="22"/>
+          <w:lang w:val="en-US"/>
+        </w:rPr>
+        <w:t xml:space="preserve"> depend</w:t>
+      </w:r>
+      <w:r>
+        <w:rPr>
+          <w:rFonts w:ascii="Helvetica" w:hAnsi="Helvetica" w:cs="Helvetica"/>
+          <w:sz w:val="22"/>
+          <w:szCs w:val="22"/>
+          <w:lang w:val="en-US"/>
+        </w:rPr>
+        <w:t xml:space="preserve"> on time scale, type of system, specific of aim of study (Lizzie’s section).</w:t>
+      </w:r>
+      <w:bookmarkStart w:id="1" w:name="_GoBack"/>
+      <w:bookmarkEnd w:id="1"/>
     </w:p>
     <w:p>
       <w:pPr>
@@ -3981,6 +5114,27 @@
     </w:sectPr>
   </w:body>
 </w:document>
+</file>
+
+<file path=word/comments.xml><?xml version="1.0" encoding="utf-8"?>
+<w:comments xmlns:wpc="http://schemas.microsoft.com/office/word/2010/wordprocessingCanvas" xmlns:mo="http://schemas.microsoft.com/office/mac/office/2008/main" xmlns:mc="http://schemas.openxmlformats.org/markup-compatibility/2006" xmlns:mv="urn:schemas-microsoft-com:mac:vml" xmlns:o="urn:schemas-microsoft-com:office:office" xmlns:r="http://schemas.openxmlformats.org/officeDocument/2006/relationships" xmlns:m="http://schemas.openxmlformats.org/officeDocument/2006/math" xmlns:v="urn:schemas-microsoft-com:vml" xmlns:wp14="http://schemas.microsoft.com/office/word/2010/wordprocessingDrawing" xmlns:wp="http://schemas.openxmlformats.org/drawingml/2006/wordprocessingDrawing" xmlns:w10="urn:schemas-microsoft-com:office:word" xmlns:w="http://schemas.openxmlformats.org/wordprocessingml/2006/main" xmlns:w14="http://schemas.microsoft.com/office/word/2010/wordml" xmlns:wpg="http://schemas.microsoft.com/office/word/2010/wordprocessingGroup" xmlns:wpi="http://schemas.microsoft.com/office/word/2010/wordprocessingInk" xmlns:wne="http://schemas.microsoft.com/office/word/2006/wordml" xmlns:wps="http://schemas.microsoft.com/office/word/2010/wordprocessingShape" mc:Ignorable="w14 wp14">
+  <w:comment w:id="0" w:author="Heather Kharouba" w:date="2018-10-12T17:09:00Z" w:initials="HK">
+    <w:p>
+      <w:pPr>
+        <w:pStyle w:val="CommentText"/>
+      </w:pPr>
+      <w:r>
+        <w:rPr>
+          <w:rStyle w:val="CommentReference"/>
+        </w:rPr>
+        <w:annotationRef/>
+      </w:r>
+      <w:r>
+        <w:t>Strength of the relationship</w:t>
+      </w:r>
+    </w:p>
+  </w:comment>
+</w:comments>
 </file>
 
 <file path=word/styles.xml><?xml version="1.0" encoding="utf-8"?>
@@ -4165,6 +5319,92 @@
     <w:uiPriority w:val="99"/>
     <w:semiHidden/>
     <w:unhideWhenUsed/>
+  </w:style>
+  <w:style w:type="character" w:styleId="CommentReference">
+    <w:name w:val="annotation reference"/>
+    <w:basedOn w:val="DefaultParagraphFont"/>
+    <w:uiPriority w:val="99"/>
+    <w:semiHidden/>
+    <w:unhideWhenUsed/>
+    <w:rsid w:val="005D754C"/>
+    <w:rPr>
+      <w:sz w:val="18"/>
+      <w:szCs w:val="18"/>
+    </w:rPr>
+  </w:style>
+  <w:style w:type="paragraph" w:styleId="CommentText">
+    <w:name w:val="annotation text"/>
+    <w:basedOn w:val="Normal"/>
+    <w:link w:val="CommentTextChar"/>
+    <w:uiPriority w:val="99"/>
+    <w:semiHidden/>
+    <w:unhideWhenUsed/>
+    <w:rsid w:val="005D754C"/>
+  </w:style>
+  <w:style w:type="character" w:customStyle="1" w:styleId="CommentTextChar">
+    <w:name w:val="Comment Text Char"/>
+    <w:basedOn w:val="DefaultParagraphFont"/>
+    <w:link w:val="CommentText"/>
+    <w:uiPriority w:val="99"/>
+    <w:semiHidden/>
+    <w:rsid w:val="005D754C"/>
+  </w:style>
+  <w:style w:type="paragraph" w:styleId="CommentSubject">
+    <w:name w:val="annotation subject"/>
+    <w:basedOn w:val="CommentText"/>
+    <w:next w:val="CommentText"/>
+    <w:link w:val="CommentSubjectChar"/>
+    <w:uiPriority w:val="99"/>
+    <w:semiHidden/>
+    <w:unhideWhenUsed/>
+    <w:rsid w:val="005D754C"/>
+    <w:rPr>
+      <w:b/>
+      <w:bCs/>
+      <w:sz w:val="20"/>
+      <w:szCs w:val="20"/>
+    </w:rPr>
+  </w:style>
+  <w:style w:type="character" w:customStyle="1" w:styleId="CommentSubjectChar">
+    <w:name w:val="Comment Subject Char"/>
+    <w:basedOn w:val="CommentTextChar"/>
+    <w:link w:val="CommentSubject"/>
+    <w:uiPriority w:val="99"/>
+    <w:semiHidden/>
+    <w:rsid w:val="005D754C"/>
+    <w:rPr>
+      <w:b/>
+      <w:bCs/>
+      <w:sz w:val="20"/>
+      <w:szCs w:val="20"/>
+    </w:rPr>
+  </w:style>
+  <w:style w:type="paragraph" w:styleId="BalloonText">
+    <w:name w:val="Balloon Text"/>
+    <w:basedOn w:val="Normal"/>
+    <w:link w:val="BalloonTextChar"/>
+    <w:uiPriority w:val="99"/>
+    <w:semiHidden/>
+    <w:unhideWhenUsed/>
+    <w:rsid w:val="005D754C"/>
+    <w:rPr>
+      <w:rFonts w:ascii="Lucida Grande" w:hAnsi="Lucida Grande" w:cs="Lucida Grande"/>
+      <w:sz w:val="18"/>
+      <w:szCs w:val="18"/>
+    </w:rPr>
+  </w:style>
+  <w:style w:type="character" w:customStyle="1" w:styleId="BalloonTextChar">
+    <w:name w:val="Balloon Text Char"/>
+    <w:basedOn w:val="DefaultParagraphFont"/>
+    <w:link w:val="BalloonText"/>
+    <w:uiPriority w:val="99"/>
+    <w:semiHidden/>
+    <w:rsid w:val="005D754C"/>
+    <w:rPr>
+      <w:rFonts w:ascii="Lucida Grande" w:hAnsi="Lucida Grande" w:cs="Lucida Grande"/>
+      <w:sz w:val="18"/>
+      <w:szCs w:val="18"/>
+    </w:rPr>
   </w:style>
 </w:styles>
 </file>
@@ -4351,6 +5591,92 @@
     <w:uiPriority w:val="99"/>
     <w:semiHidden/>
     <w:unhideWhenUsed/>
+  </w:style>
+  <w:style w:type="character" w:styleId="CommentReference">
+    <w:name w:val="annotation reference"/>
+    <w:basedOn w:val="DefaultParagraphFont"/>
+    <w:uiPriority w:val="99"/>
+    <w:semiHidden/>
+    <w:unhideWhenUsed/>
+    <w:rsid w:val="005D754C"/>
+    <w:rPr>
+      <w:sz w:val="18"/>
+      <w:szCs w:val="18"/>
+    </w:rPr>
+  </w:style>
+  <w:style w:type="paragraph" w:styleId="CommentText">
+    <w:name w:val="annotation text"/>
+    <w:basedOn w:val="Normal"/>
+    <w:link w:val="CommentTextChar"/>
+    <w:uiPriority w:val="99"/>
+    <w:semiHidden/>
+    <w:unhideWhenUsed/>
+    <w:rsid w:val="005D754C"/>
+  </w:style>
+  <w:style w:type="character" w:customStyle="1" w:styleId="CommentTextChar">
+    <w:name w:val="Comment Text Char"/>
+    <w:basedOn w:val="DefaultParagraphFont"/>
+    <w:link w:val="CommentText"/>
+    <w:uiPriority w:val="99"/>
+    <w:semiHidden/>
+    <w:rsid w:val="005D754C"/>
+  </w:style>
+  <w:style w:type="paragraph" w:styleId="CommentSubject">
+    <w:name w:val="annotation subject"/>
+    <w:basedOn w:val="CommentText"/>
+    <w:next w:val="CommentText"/>
+    <w:link w:val="CommentSubjectChar"/>
+    <w:uiPriority w:val="99"/>
+    <w:semiHidden/>
+    <w:unhideWhenUsed/>
+    <w:rsid w:val="005D754C"/>
+    <w:rPr>
+      <w:b/>
+      <w:bCs/>
+      <w:sz w:val="20"/>
+      <w:szCs w:val="20"/>
+    </w:rPr>
+  </w:style>
+  <w:style w:type="character" w:customStyle="1" w:styleId="CommentSubjectChar">
+    <w:name w:val="Comment Subject Char"/>
+    <w:basedOn w:val="CommentTextChar"/>
+    <w:link w:val="CommentSubject"/>
+    <w:uiPriority w:val="99"/>
+    <w:semiHidden/>
+    <w:rsid w:val="005D754C"/>
+    <w:rPr>
+      <w:b/>
+      <w:bCs/>
+      <w:sz w:val="20"/>
+      <w:szCs w:val="20"/>
+    </w:rPr>
+  </w:style>
+  <w:style w:type="paragraph" w:styleId="BalloonText">
+    <w:name w:val="Balloon Text"/>
+    <w:basedOn w:val="Normal"/>
+    <w:link w:val="BalloonTextChar"/>
+    <w:uiPriority w:val="99"/>
+    <w:semiHidden/>
+    <w:unhideWhenUsed/>
+    <w:rsid w:val="005D754C"/>
+    <w:rPr>
+      <w:rFonts w:ascii="Lucida Grande" w:hAnsi="Lucida Grande" w:cs="Lucida Grande"/>
+      <w:sz w:val="18"/>
+      <w:szCs w:val="18"/>
+    </w:rPr>
+  </w:style>
+  <w:style w:type="character" w:customStyle="1" w:styleId="BalloonTextChar">
+    <w:name w:val="Balloon Text Char"/>
+    <w:basedOn w:val="DefaultParagraphFont"/>
+    <w:link w:val="BalloonText"/>
+    <w:uiPriority w:val="99"/>
+    <w:semiHidden/>
+    <w:rsid w:val="005D754C"/>
+    <w:rPr>
+      <w:rFonts w:ascii="Lucida Grande" w:hAnsi="Lucida Grande" w:cs="Lucida Grande"/>
+      <w:sz w:val="18"/>
+      <w:szCs w:val="18"/>
+    </w:rPr>
   </w:style>
 </w:styles>
 </file>

</xml_diff>